<commit_message>
changes made to manuscript 11-15-18
</commit_message>
<xml_diff>
--- a/manuscript/motor_control_111408.docx
+++ b/manuscript/motor_control_111408.docx
@@ -2343,12 +2343,14 @@
       <w:pPr>
         <w:ind w:firstLine="720"/>
       </w:pPr>
-      <w:commentRangeStart w:id="4"/>
       <w:r>
         <w:t xml:space="preserve">To </w:t>
       </w:r>
       <w:r>
-        <w:t>control ex</w:t>
+        <w:t xml:space="preserve">control </w:t>
+      </w:r>
+      <w:r>
+        <w:t>ex</w:t>
       </w:r>
       <w:r>
         <w:t>perimental timing with high prec</w:t>
@@ -2389,74 +2391,27 @@
       <w:r>
         <w:t xml:space="preserve">On every call of the </w:t>
       </w:r>
-      <w:commentRangeStart w:id="5"/>
-      <w:ins w:id="6" w:author="X Han" w:date="2018-11-14T22:36:00Z">
-        <w:r>
-          <w:t xml:space="preserve">“IntervalTimer” </w:t>
-        </w:r>
-      </w:ins>
-      <w:del w:id="7" w:author="X Han" w:date="2018-11-14T22:36:00Z">
-        <w:r>
-          <w:delText>main</w:delText>
-        </w:r>
-      </w:del>
-      <w:r>
-        <w:t xml:space="preserve"> </w:t>
-      </w:r>
-      <w:commentRangeEnd w:id="5"/>
-      <w:r>
-        <w:rPr>
-          <w:rStyle w:val="CommentReference"/>
-        </w:rPr>
-        <w:commentReference w:id="5"/>
-      </w:r>
-      <w:r>
-        <w:t xml:space="preserve">function, the accumulated displacement </w:t>
-      </w:r>
-      <w:ins w:id="8" w:author="X Han" w:date="2018-11-14T22:37:00Z">
-        <w:r>
-          <w:t xml:space="preserve">of the motion sensor reading </w:t>
-        </w:r>
-      </w:ins>
+      <w:r>
+        <w:t xml:space="preserve">“IntervalTimer” </w:t>
+      </w:r>
+      <w:r>
+        <w:t xml:space="preserve"> function, the accumulated displacement </w:t>
+      </w:r>
+      <w:r>
+        <w:t xml:space="preserve">of the motion sensor reading </w:t>
+      </w:r>
       <w:r>
         <w:t>since the previous call in</w:t>
       </w:r>
-      <w:ins w:id="9" w:author="X Han" w:date="2018-11-14T22:37:00Z">
-        <w:r>
-          <w:t xml:space="preserve"> both</w:t>
-        </w:r>
-      </w:ins>
-      <w:r>
-        <w:t xml:space="preserve"> </w:t>
-      </w:r>
-      <w:commentRangeStart w:id="10"/>
-      <w:r>
-        <w:t>x and y</w:t>
-      </w:r>
-      <w:ins w:id="11" w:author="X Han" w:date="2018-11-14T22:37:00Z">
-        <w:r>
-          <w:t xml:space="preserve"> </w:t>
-        </w:r>
-      </w:ins>
-      <w:commentRangeEnd w:id="10"/>
-      <w:ins w:id="12" w:author="X Han" w:date="2018-11-14T22:38:00Z">
-        <w:r>
-          <w:rPr>
-            <w:rStyle w:val="CommentReference"/>
-          </w:rPr>
-          <w:commentReference w:id="10"/>
-        </w:r>
-      </w:ins>
-      <w:ins w:id="13" w:author="X Han" w:date="2018-11-14T22:37:00Z">
-        <w:r>
-          <w:t>directions?</w:t>
-        </w:r>
-      </w:ins>
-      <w:del w:id="14" w:author="X Han" w:date="2018-11-14T22:37:00Z">
-        <w:r>
-          <w:delText xml:space="preserve"> motion sensor readings</w:delText>
-        </w:r>
-      </w:del>
+      <w:r>
+        <w:t xml:space="preserve"> both</w:t>
+      </w:r>
+      <w:r>
+        <w:t xml:space="preserve"> x and y</w:t>
+      </w:r>
+      <w:r>
+        <w:t xml:space="preserve"> directions?</w:t>
+      </w:r>
       <w:r>
         <w:t xml:space="preserve"> were collected and sent to the attached PC, and then a digital “on” pulse that lasts for 1 ms was sent out of a digital pin using the DigitalIO library (</w:t>
       </w:r>
@@ -2471,11 +2426,9 @@
       <w:r>
         <w:t xml:space="preserve">) to initiate </w:t>
       </w:r>
-      <w:ins w:id="15" w:author="X Han" w:date="2018-11-14T22:39:00Z">
-        <w:r>
-          <w:t xml:space="preserve">image </w:t>
-        </w:r>
-      </w:ins>
+      <w:r>
+        <w:t xml:space="preserve">image </w:t>
+      </w:r>
       <w:r>
         <w:t xml:space="preserve">frame capture. </w:t>
       </w:r>
@@ -2491,14 +2444,10 @@
         </w:r>
       </w:hyperlink>
       <w:r>
-        <w:t xml:space="preserve">). These functions read motion data from the “motion burst” register of each sensor. </w:t>
-      </w:r>
-      <w:commentRangeEnd w:id="4"/>
-      <w:r>
-        <w:rPr>
-          <w:rStyle w:val="CommentReference"/>
-        </w:rPr>
-        <w:commentReference w:id="4"/>
+        <w:t xml:space="preserve">). These functions </w:t>
+      </w:r>
+      <w:r>
+        <w:t xml:space="preserve">read motion data from the “motion burst” register of each sensor. </w:t>
       </w:r>
     </w:p>
     <w:p>
@@ -2551,27 +2500,11 @@
         </w:rPr>
         <w:t xml:space="preserve">conditioning </w:t>
       </w:r>
-      <w:commentRangeStart w:id="16"/>
-      <w:commentRangeStart w:id="17"/>
       <w:r>
         <w:rPr>
           <w:i/>
         </w:rPr>
         <w:t>experiment</w:t>
-      </w:r>
-      <w:commentRangeEnd w:id="16"/>
-      <w:r>
-        <w:rPr>
-          <w:rStyle w:val="CommentReference"/>
-        </w:rPr>
-        <w:commentReference w:id="16"/>
-      </w:r>
-      <w:commentRangeEnd w:id="17"/>
-      <w:r>
-        <w:rPr>
-          <w:rStyle w:val="CommentReference"/>
-        </w:rPr>
-        <w:commentReference w:id="17"/>
       </w:r>
     </w:p>
     <w:p>
@@ -2735,7 +2668,13 @@
         <w:t xml:space="preserve"> was attached</w:t>
       </w:r>
       <w:r>
-        <w:t xml:space="preserve"> to Teensy</w:t>
+        <w:t xml:space="preserve"> to</w:t>
+      </w:r>
+      <w:r>
+        <w:t xml:space="preserve"> the</w:t>
+      </w:r>
+      <w:r>
+        <w:t xml:space="preserve"> Teensy</w:t>
       </w:r>
       <w:r>
         <w:t xml:space="preserve"> with</w:t>
@@ -2805,6 +2744,9 @@
       </w:r>
       <w:r>
         <w:t xml:space="preserve">valve for </w:t>
+      </w:r>
+      <w:r>
+        <w:t xml:space="preserve">the </w:t>
       </w:r>
       <w:r>
         <w:t xml:space="preserve">eye </w:t>
@@ -2851,210 +2793,216 @@
         <w:t xml:space="preserve"> </w:t>
       </w:r>
       <w:r>
-        <w:t xml:space="preserve">First, we generated a 9500 Hz sine wave using the Teensy Audio library funsion “AudioSynthWaveformSine,” and set the amplitude to “0”. Then, </w:t>
-      </w:r>
-      <w:r>
-        <w:t xml:space="preserve">very 50 ms, a </w:t>
-      </w:r>
-      <w:r>
-        <w:t>single</w:t>
-      </w:r>
-      <w:r>
-        <w:t xml:space="preserve"> </w:t>
+        <w:t>In order to periodically elicit a tone</w:t>
+      </w:r>
+      <w:r>
+        <w:t xml:space="preserve">, we generated a 9500 Hz sine wave </w:t>
+      </w:r>
+      <w:r>
+        <w:t xml:space="preserve">at the beginning of each experiment </w:t>
+      </w:r>
+      <w:r>
+        <w:t>usi</w:t>
+      </w:r>
+      <w:r>
+        <w:t>ng the Teensy Audio library funct</w:t>
+      </w:r>
+      <w:r>
+        <w:t xml:space="preserve">ion “AudioSynthWaveformSine,” and </w:t>
+      </w:r>
+      <w:r>
+        <w:t xml:space="preserve">originally </w:t>
+      </w:r>
+      <w:r>
+        <w:t xml:space="preserve">set the amplitude to “0”. </w:t>
+      </w:r>
+      <w:r>
+        <w:t xml:space="preserve">This function continuously outputs a tone with a sampling rate of </w:t>
+      </w:r>
+      <w:r>
+        <w:t>44.1 kHz</w:t>
+      </w:r>
+      <w:r>
+        <w:t xml:space="preserve"> from the analog pin. In order to toggle the tone “on” or “off”, we switched the amplitude to 0.05 or 0 (out of a maximum of 1), respectively. A value of 0.05 in combination with the amplifier and our speaker generated a tone of approximately </w:t>
+      </w:r>
+      <w:commentRangeStart w:id="4"/>
+      <w:r>
+        <w:t xml:space="preserve">90 dB. </w:t>
+      </w:r>
+      <w:commentRangeEnd w:id="4"/>
+      <w:r>
+        <w:rPr>
+          <w:rStyle w:val="CommentReference"/>
+        </w:rPr>
+        <w:commentReference w:id="4"/>
+      </w:r>
+      <w:r>
+        <w:t>After the tone was initialized</w:t>
+      </w:r>
+      <w:r>
+        <w:t xml:space="preserve">, </w:t>
+      </w:r>
+      <w:r>
+        <w:t xml:space="preserve">a single function was called </w:t>
+      </w:r>
+      <w:r>
+        <w:t>e</w:t>
+      </w:r>
+      <w:r>
+        <w:t>very 50 ms</w:t>
+      </w:r>
+      <w:r>
+        <w:t>. This function</w:t>
+      </w:r>
+      <w:r>
+        <w:t xml:space="preserve"> update</w:t>
+      </w:r>
+      <w:r>
+        <w:t>d</w:t>
+      </w:r>
+      <w:r>
+        <w:t xml:space="preserve"> the </w:t>
+      </w:r>
+      <w:r>
+        <w:t xml:space="preserve">status of the digital </w:t>
+      </w:r>
+      <w:r>
+        <w:t xml:space="preserve">pins </w:t>
+      </w:r>
+      <w:r>
+        <w:t xml:space="preserve">controlling </w:t>
+      </w:r>
+      <w:r>
+        <w:t>the</w:t>
+      </w:r>
+      <w:r>
+        <w:t xml:space="preserve"> air valve for the</w:t>
+      </w:r>
+      <w:r>
+        <w:t xml:space="preserve"> “puff”</w:t>
+      </w:r>
+      <w:r>
+        <w:t xml:space="preserve"> stimulus</w:t>
+      </w:r>
+      <w:r>
+        <w:t xml:space="preserve"> and the </w:t>
+      </w:r>
+      <w:r>
+        <w:t xml:space="preserve">LED </w:t>
+      </w:r>
+      <w:r>
+        <w:t>light</w:t>
+      </w:r>
+      <w:r>
+        <w:t xml:space="preserve"> stimulus</w:t>
+      </w:r>
+      <w:r>
+        <w:t>,</w:t>
+      </w:r>
+      <w:r>
+        <w:t xml:space="preserve"> and update</w:t>
+      </w:r>
+      <w:r>
+        <w:t>d</w:t>
+      </w:r>
+      <w:r>
+        <w:t xml:space="preserve"> the amplitude of the sine wave</w:t>
+      </w:r>
+      <w:r>
+        <w:t>.</w:t>
+      </w:r>
+      <w:r>
+        <w:t xml:space="preserve"> </w:t>
+      </w:r>
+      <w:r>
+        <w:t>I</w:t>
+      </w:r>
+      <w:r>
+        <w:t>mmediately following these updates</w:t>
+      </w:r>
+      <w:r>
+        <w:t xml:space="preserve"> and within the same function</w:t>
+      </w:r>
+      <w:r>
+        <w:t xml:space="preserve">, </w:t>
+      </w:r>
+      <w:r>
+        <w:t>a</w:t>
+      </w:r>
+      <w:r>
+        <w:t xml:space="preserve"> brief,</w:t>
+      </w:r>
+      <w:r>
+        <w:t xml:space="preserve"> 1 ms digital pulse</w:t>
+      </w:r>
+      <w:r>
+        <w:t xml:space="preserve"> was</w:t>
+      </w:r>
+      <w:r>
+        <w:t xml:space="preserve"> delivered </w:t>
+      </w:r>
+      <w:r>
+        <w:t xml:space="preserve">to </w:t>
+      </w:r>
+      <w:r>
+        <w:t>instantiate</w:t>
+      </w:r>
+      <w:r>
+        <w:t xml:space="preserve"> </w:t>
+      </w:r>
+      <w:r>
+        <w:t>a frame capture from a</w:t>
+      </w:r>
+      <w:r>
+        <w:t xml:space="preserve"> </w:t>
+      </w:r>
+      <w:r>
+        <w:t>sCMOS camera</w:t>
+      </w:r>
+      <w:r>
+        <w:t>.</w:t>
+      </w:r>
+      <w:r>
+        <w:t xml:space="preserve"> </w:t>
+      </w:r>
+      <w:r>
+        <w:t xml:space="preserve"> </w:t>
+      </w:r>
+      <w:r>
+        <w:t xml:space="preserve">At the </w:t>
+      </w:r>
+      <w:r>
+        <w:t xml:space="preserve">completion </w:t>
+      </w:r>
+      <w:r>
+        <w:t>of each</w:t>
+      </w:r>
+      <w:r>
+        <w:t xml:space="preserve"> trial, this </w:t>
+      </w:r>
+      <w:r>
+        <w:t xml:space="preserve">single </w:t>
       </w:r>
       <w:r>
         <w:t>function</w:t>
       </w:r>
       <w:r>
-        <w:t xml:space="preserve"> was called</w:t>
-      </w:r>
-      <w:r>
-        <w:t xml:space="preserve"> t</w:t>
-      </w:r>
-      <w:r>
-        <w:t>o</w:t>
-      </w:r>
-      <w:r>
-        <w:t xml:space="preserve"> update the </w:t>
-      </w:r>
-      <w:r>
-        <w:t xml:space="preserve">status of the digital </w:t>
-      </w:r>
-      <w:r>
-        <w:t xml:space="preserve">pins </w:t>
-      </w:r>
-      <w:r>
-        <w:t xml:space="preserve">controlling </w:t>
-      </w:r>
-      <w:r>
-        <w:t>the</w:t>
-      </w:r>
-      <w:r>
-        <w:t xml:space="preserve"> air valve for the</w:t>
-      </w:r>
-      <w:r>
-        <w:t xml:space="preserve"> “puff”</w:t>
-      </w:r>
-      <w:r>
-        <w:t xml:space="preserve"> stimulus</w:t>
-      </w:r>
-      <w:r>
-        <w:t xml:space="preserve"> and the </w:t>
-      </w:r>
-      <w:r>
-        <w:t xml:space="preserve">LED </w:t>
-      </w:r>
-      <w:r>
-        <w:t>light</w:t>
-      </w:r>
-      <w:r>
-        <w:t xml:space="preserve"> stimulus</w:t>
-      </w:r>
-      <w:r>
-        <w:t>, and</w:t>
-      </w:r>
-      <w:r>
-        <w:t xml:space="preserve"> to</w:t>
-      </w:r>
-      <w:r>
-        <w:t xml:space="preserve"> update the amplitude of the 9500 Hz sine wave (amplitudes were set to</w:t>
-      </w:r>
-      <w:r>
-        <w:t xml:space="preserve"> a value of</w:t>
-      </w:r>
-      <w:r>
-        <w:t xml:space="preserve"> 0.05</w:t>
-      </w:r>
-      <w:commentRangeStart w:id="18"/>
-      <w:ins w:id="19" w:author="X Han" w:date="2018-11-14T22:42:00Z">
-        <w:r>
-          <w:t>V?</w:t>
-        </w:r>
-      </w:ins>
-      <w:r>
-        <w:t xml:space="preserve"> </w:t>
-      </w:r>
-      <w:commentRangeEnd w:id="18"/>
-      <w:r>
-        <w:rPr>
-          <w:rStyle w:val="CommentReference"/>
-        </w:rPr>
-        <w:commentReference w:id="18"/>
-      </w:r>
-      <w:r>
-        <w:t>during audio stimulus time periods</w:t>
-      </w:r>
-      <w:r>
-        <w:t xml:space="preserve"> using the audio library</w:t>
-      </w:r>
-      <w:r>
-        <w:t>, and 0 elsewhere).</w:t>
-      </w:r>
-      <w:r>
-        <w:t xml:space="preserve"> </w:t>
-      </w:r>
-      <w:r>
-        <w:t>I</w:t>
-      </w:r>
-      <w:r>
-        <w:t xml:space="preserve">mmediately following these updates, </w:t>
-      </w:r>
-      <w:r>
-        <w:t>a</w:t>
-      </w:r>
-      <w:r>
-        <w:t xml:space="preserve"> brief,</w:t>
-      </w:r>
-      <w:r>
-        <w:t xml:space="preserve"> 1 ms digital pulse</w:t>
-      </w:r>
-      <w:r>
-        <w:t xml:space="preserve"> was</w:t>
-      </w:r>
-      <w:r>
-        <w:t xml:space="preserve"> delivered </w:t>
-      </w:r>
-      <w:r>
-        <w:t xml:space="preserve">to </w:t>
-      </w:r>
-      <w:r>
-        <w:t>instantiate</w:t>
-      </w:r>
-      <w:r>
-        <w:t xml:space="preserve"> </w:t>
-      </w:r>
-      <w:r>
-        <w:t>a frame capture from a</w:t>
-      </w:r>
-      <w:r>
-        <w:t xml:space="preserve"> </w:t>
-      </w:r>
-      <w:r>
-        <w:t>sCMOS camera</w:t>
-      </w:r>
-      <w:r>
-        <w:t>.</w:t>
-      </w:r>
-      <w:r>
-        <w:t xml:space="preserve"> </w:t>
-      </w:r>
-      <w:r>
-        <w:t xml:space="preserve"> </w:t>
-      </w:r>
-      <w:r>
-        <w:t xml:space="preserve">At the </w:t>
-      </w:r>
-      <w:r>
-        <w:t xml:space="preserve">completion </w:t>
-      </w:r>
-      <w:r>
-        <w:t xml:space="preserve">of a trial, </w:t>
-      </w:r>
-      <w:commentRangeStart w:id="20"/>
-      <w:commentRangeStart w:id="21"/>
-      <w:r>
-        <w:t xml:space="preserve">this </w:t>
-      </w:r>
-      <w:r>
-        <w:t>single</w:t>
-      </w:r>
-      <w:r>
-        <w:t xml:space="preserve"> </w:t>
-      </w:r>
-      <w:r>
-        <w:t>function</w:t>
-      </w:r>
-      <w:r>
-        <w:t xml:space="preserve"> </w:t>
-      </w:r>
-      <w:commentRangeEnd w:id="20"/>
-      <w:r>
-        <w:rPr>
-          <w:rStyle w:val="CommentReference"/>
-        </w:rPr>
-        <w:commentReference w:id="20"/>
-      </w:r>
-      <w:commentRangeEnd w:id="21"/>
-      <w:r>
-        <w:rPr>
-          <w:rStyle w:val="CommentReference"/>
-        </w:rPr>
-        <w:commentReference w:id="21"/>
-      </w:r>
-      <w:r>
-        <w:t>also</w:t>
-      </w:r>
-      <w:r>
-        <w:t xml:space="preserve"> </w:t>
-      </w:r>
-      <w:r>
-        <w:t>initiates</w:t>
+        <w:t xml:space="preserve"> also</w:t>
+      </w:r>
+      <w:r>
+        <w:t xml:space="preserve"> </w:t>
+      </w:r>
+      <w:r>
+        <w:t>initiated</w:t>
       </w:r>
       <w:r>
         <w:t xml:space="preserve"> the following trial</w:t>
       </w:r>
       <w:r>
-        <w:t xml:space="preserve"> or signals to terminate the experiment</w:t>
+        <w:t xml:space="preserve"> or signaled</w:t>
+      </w:r>
+      <w:r>
+        <w:t xml:space="preserve"> to terminate the experiment</w:t>
       </w:r>
       <w:r>
         <w:t>.</w:t>
@@ -3128,6 +3076,7 @@
           <w:rFonts w:eastAsiaTheme="minorEastAsia"/>
           <w:i/>
         </w:rPr>
+        <w:lastRenderedPageBreak/>
         <w:t>Statistics</w:t>
       </w:r>
     </w:p>
@@ -3142,7 +3091,6 @@
         <w:rPr>
           <w:rFonts w:eastAsiaTheme="minorEastAsia"/>
         </w:rPr>
-        <w:lastRenderedPageBreak/>
         <w:t>Linear models were constructed using the “fitlm” function in MATLAB 2017b. Theoretical timings, to which measured timings were compared, were each taken to be timings beginning at 0 se</w:t>
       </w:r>
       <w:r>
@@ -3274,10 +3222,7 @@
         <w:t xml:space="preserve">IntervalTimer </w:t>
       </w:r>
       <w:r>
-        <w:t>function to facilitate</w:t>
-      </w:r>
-      <w:r>
-        <w:t xml:space="preserve"> </w:t>
+        <w:t xml:space="preserve">function to facilitate </w:t>
       </w:r>
       <w:r>
         <w:t>precise</w:t>
@@ -3388,7 +3333,13 @@
         <w:t xml:space="preserve"> </w:t>
       </w:r>
       <w:r>
-        <w:t xml:space="preserve">Teensy interface to record from two ADNS-9800 motion sensors. These sensors are affixed to </w:t>
+        <w:t>Teensy interface to record from two ADNS-9800</w:t>
+      </w:r>
+      <w:r>
+        <w:t xml:space="preserve"> motion sensors. These sensors we</w:t>
+      </w:r>
+      <w:r>
+        <w:t xml:space="preserve">re affixed to </w:t>
       </w:r>
       <w:r>
         <w:t>a “</w:t>
@@ -3447,37 +3398,8 @@
         <w:t xml:space="preserve"> and</w:t>
       </w:r>
       <w:r>
-        <w:t xml:space="preserve"> are more sensitive than regular computer mice as used in previous designs</w:t>
-      </w:r>
-      <w:r>
-        <w:t xml:space="preserve"> </w:t>
-      </w:r>
-      <w:sdt>
-        <w:sdtPr>
-          <w:id w:val="1097985772"/>
-          <w:citation/>
-        </w:sdtPr>
-        <w:sdtContent>
-          <w:r>
-            <w:fldChar w:fldCharType="begin"/>
-          </w:r>
-          <w:r>
-            <w:instrText xml:space="preserve"> CITATION Dom07 \l 1033  \m Ara14</w:instrText>
-          </w:r>
-          <w:r>
-            <w:fldChar w:fldCharType="separate"/>
-          </w:r>
-          <w:r>
-            <w:rPr>
-              <w:noProof/>
-            </w:rPr>
-            <w:t>(Dombeck, Khabbaz, Collman, Adelman, &amp; Tank, 2007; Aranov &amp; Tank, 2014)</w:t>
-          </w:r>
-          <w:r>
-            <w:fldChar w:fldCharType="end"/>
-          </w:r>
-        </w:sdtContent>
-      </w:sdt>
+        <w:t xml:space="preserve"> are more sensitive than regular computer mice</w:t>
+      </w:r>
       <w:r>
         <w:t>.</w:t>
       </w:r>
@@ -3485,7 +3407,7 @@
         <w:t xml:space="preserve"> </w:t>
       </w:r>
       <w:r>
-        <w:t xml:space="preserve">For example, they </w:t>
+        <w:t xml:space="preserve">They </w:t>
       </w:r>
       <w:r>
         <w:t>can measure</w:t>
@@ -3503,47 +3425,76 @@
         <w:t xml:space="preserve"> </w:t>
       </w:r>
       <w:r>
+        <w:t xml:space="preserve">more </w:t>
+      </w:r>
+      <w:r>
         <w:t xml:space="preserve">precise </w:t>
       </w:r>
       <w:r>
         <w:t>measure</w:t>
       </w:r>
       <w:r>
-        <w:t xml:space="preserve"> of mice movement </w:t>
-      </w:r>
-      <w:commentRangeStart w:id="22"/>
-      <w:r>
-        <w:t>speed</w:t>
-      </w:r>
-      <w:commentRangeEnd w:id="22"/>
-      <w:r>
-        <w:rPr>
-          <w:rStyle w:val="CommentReference"/>
-        </w:rPr>
-        <w:commentReference w:id="22"/>
+        <w:t>ment</w:t>
+      </w:r>
+      <w:r>
+        <w:t xml:space="preserve"> of mouse movement</w:t>
+      </w:r>
+      <w:r>
+        <w:t xml:space="preserve"> than a normal mouse</w:t>
       </w:r>
       <w:r>
         <w:t>.</w:t>
       </w:r>
       <w:r>
-        <w:t xml:space="preserve"> W</w:t>
+        <w:t xml:space="preserve"> </w:t>
+      </w:r>
+      <w:r>
+        <w:t>For example</w:t>
+      </w:r>
+      <w:r>
+        <w:t>, a</w:t>
+      </w:r>
+      <w:r>
+        <w:t xml:space="preserve"> </w:t>
+      </w:r>
+      <w:r>
+        <w:t xml:space="preserve">more </w:t>
+      </w:r>
+      <w:r>
+        <w:t xml:space="preserve">standard </w:t>
+      </w:r>
+      <w:r>
+        <w:t>computer mouse</w:t>
+      </w:r>
+      <w:r>
+        <w:t xml:space="preserve">, the Logitech M100 (Logitech, PN: 910-001601), can only read up to 1000 counts per inch. </w:t>
+      </w:r>
+      <w:r>
+        <w:t>Further, w</w:t>
       </w:r>
       <w:r>
         <w:t xml:space="preserve">iring </w:t>
       </w:r>
       <w:r>
-        <w:t xml:space="preserve">of ADNS-9800 to Teensy </w:t>
+        <w:t xml:space="preserve">ADNS-9800 </w:t>
+      </w:r>
+      <w:r>
+        <w:t xml:space="preserve">sensors </w:t>
+      </w:r>
+      <w:r>
+        <w:t xml:space="preserve">to </w:t>
+      </w:r>
+      <w:r>
+        <w:t xml:space="preserve">the </w:t>
+      </w:r>
+      <w:r>
+        <w:t xml:space="preserve">Teensy </w:t>
       </w:r>
       <w:r>
         <w:t>is</w:t>
       </w:r>
       <w:r>
-        <w:t xml:space="preserve"> s</w:t>
-      </w:r>
-      <w:bookmarkStart w:id="23" w:name="_GoBack"/>
-      <w:bookmarkEnd w:id="23"/>
-      <w:r>
-        <w:t xml:space="preserve">imple </w:t>
+        <w:t xml:space="preserve"> simple </w:t>
       </w:r>
       <w:r>
         <w:t>(</w:t>
@@ -3614,24 +3565,10 @@
         <w:t xml:space="preserve">Motion </w:t>
       </w:r>
       <w:r>
-        <w:t xml:space="preserve">data was acquired at 20 Hz </w:t>
-      </w:r>
-      <w:commentRangeStart w:id="24"/>
-      <w:r>
-        <w:t>concomitant</w:t>
-      </w:r>
-      <w:r>
-        <w:t>ly</w:t>
-      </w:r>
-      <w:commentRangeEnd w:id="24"/>
-      <w:r>
-        <w:rPr>
-          <w:rStyle w:val="CommentReference"/>
-        </w:rPr>
-        <w:commentReference w:id="24"/>
-      </w:r>
-      <w:r>
-        <w:t xml:space="preserve"> with</w:t>
+        <w:t>data was acquired at 20 Hz concomitant</w:t>
+      </w:r>
+      <w:r>
+        <w:t>ly with</w:t>
       </w:r>
       <w:r>
         <w:t xml:space="preserve"> digital outputs that c</w:t>
@@ -3640,7 +3577,10 @@
         <w:t xml:space="preserve">an </w:t>
       </w:r>
       <w:r>
-        <w:t>be used to trigger</w:t>
+        <w:t xml:space="preserve">be used to </w:t>
+      </w:r>
+      <w:r>
+        <w:t>trigger</w:t>
       </w:r>
       <w:r>
         <w:t xml:space="preserve"> individual image frame capture via</w:t>
@@ -3717,11 +3657,9 @@
       <w:r>
         <w:t>agreement with previous studies</w:t>
       </w:r>
-      <w:ins w:id="25" w:author="Michael Romano" w:date="2018-11-15T07:49:00Z">
-        <w:r>
-          <w:t xml:space="preserve"> </w:t>
-        </w:r>
-      </w:ins>
+      <w:r>
+        <w:t xml:space="preserve"> </w:t>
+      </w:r>
       <w:sdt>
         <w:sdtPr>
           <w:id w:val="171777486"/>
@@ -3795,10 +3733,10 @@
         <w:t>with</w:t>
       </w:r>
       <w:r>
-        <w:t xml:space="preserve"> theoretical timings</w:t>
-      </w:r>
-      <w:r>
-        <w:t xml:space="preserve">, </w:t>
+        <w:t xml:space="preserve"> theoretical </w:t>
+      </w:r>
+      <w:r>
+        <w:t xml:space="preserve">timings, </w:t>
       </w:r>
       <w:r>
         <w:t xml:space="preserve">with </w:t>
@@ -3816,7 +3754,16 @@
         <w:t>28.9</w:t>
       </w:r>
       <w:r>
-        <w:t>us</w:t>
+        <w:t xml:space="preserve"> </w:t>
+      </w:r>
+      <w:r>
+        <w:rPr>
+          <w:rFonts w:ascii="Times New Roman" w:hAnsi="Times New Roman" w:cs="Times New Roman"/>
+        </w:rPr>
+        <w:t>µ</w:t>
+      </w:r>
+      <w:r>
+        <w:t>s</w:t>
       </w:r>
       <w:r>
         <w:t xml:space="preserve"> per </w:t>
@@ -3859,37 +3806,6 @@
       </w:r>
       <w:r>
         <w:t>0 Hz.</w:t>
-      </w:r>
-      <w:r>
-        <w:t xml:space="preserve"> </w:t>
-      </w:r>
-      <w:r>
-        <w:t xml:space="preserve">Next, we wanted to assess the precision of the camera trigger timing. To do this, we looked at the root mean squared error of the model fit, which represents the square root of the average squared difference between measured values and theoretical values. Thus, it is similar to the standard deviation of the residual values. </w:t>
-      </w:r>
-      <w:commentRangeStart w:id="26"/>
-      <w:commentRangeStart w:id="27"/>
-      <w:r>
-        <w:t>The linear model fit demonstrated a root mean squared error of 38.9 microseconds</w:t>
-      </w:r>
-      <w:r>
-        <w:t>, indicating</w:t>
-      </w:r>
-      <w:r>
-        <w:t xml:space="preserve"> that the camera trigger has at least microsecond-level precision.</w:t>
-      </w:r>
-      <w:commentRangeEnd w:id="26"/>
-      <w:r>
-        <w:rPr>
-          <w:rStyle w:val="CommentReference"/>
-        </w:rPr>
-        <w:commentReference w:id="26"/>
-      </w:r>
-      <w:commentRangeEnd w:id="27"/>
-      <w:r>
-        <w:rPr>
-          <w:rStyle w:val="CommentReference"/>
-        </w:rPr>
-        <w:commentReference w:id="27"/>
       </w:r>
     </w:p>
     <w:p>
@@ -3906,12 +3822,24 @@
         <w:rPr>
           <w:rFonts w:eastAsiaTheme="minorEastAsia"/>
         </w:rPr>
-        <w:t xml:space="preserve">examine whether the small timing drift varies with </w:t>
+        <w:t>examine whether th</w:t>
       </w:r>
       <w:r>
         <w:rPr>
           <w:rFonts w:eastAsiaTheme="minorEastAsia"/>
         </w:rPr>
+        <w:t>e small timing drift varied</w:t>
+      </w:r>
+      <w:r>
+        <w:rPr>
+          <w:rFonts w:eastAsiaTheme="minorEastAsia"/>
+        </w:rPr>
+        <w:t xml:space="preserve"> with </w:t>
+      </w:r>
+      <w:r>
+        <w:rPr>
+          <w:rFonts w:eastAsiaTheme="minorEastAsia"/>
+        </w:rPr>
         <w:t xml:space="preserve">the frequency of data acquisition </w:t>
       </w:r>
       <w:r>
@@ -3960,38 +3888,48 @@
         <w:rPr>
           <w:rFonts w:eastAsiaTheme="minorEastAsia"/>
         </w:rPr>
-        <w:t xml:space="preserve"> recording sessions without a live mouse at 20, 50, and 100 Hz. </w:t>
-      </w:r>
-      <w:commentRangeStart w:id="28"/>
-      <w:commentRangeStart w:id="29"/>
+        <w:t xml:space="preserve"> recording sessions without a live mouse at 20, 50, and 100 Hz. These recordings used an identical script, except </w:t>
+      </w:r>
       <w:r>
         <w:rPr>
           <w:rFonts w:eastAsiaTheme="minorEastAsia"/>
         </w:rPr>
-        <w:t xml:space="preserve">These recordings used an identical script, except </w:t>
+        <w:t xml:space="preserve">due to the shorter frame duration </w:t>
       </w:r>
       <w:r>
         <w:rPr>
           <w:rFonts w:eastAsiaTheme="minorEastAsia"/>
         </w:rPr>
-        <w:t xml:space="preserve">due to the shorter frame duration </w:t>
+        <w:t xml:space="preserve">we </w:t>
       </w:r>
       <w:r>
         <w:rPr>
           <w:rFonts w:eastAsiaTheme="minorEastAsia"/>
         </w:rPr>
-        <w:t xml:space="preserve">we embedded a 500 microsecond delay between the start and end of </w:t>
+        <w:t>used a</w:t>
       </w:r>
       <w:r>
         <w:rPr>
           <w:rFonts w:eastAsiaTheme="minorEastAsia"/>
         </w:rPr>
-        <w:t xml:space="preserve">each </w:t>
+        <w:t xml:space="preserve"> 500 microsecond </w:t>
       </w:r>
       <w:r>
         <w:rPr>
           <w:rFonts w:eastAsiaTheme="minorEastAsia"/>
         </w:rPr>
+        <w:t>long</w:t>
+      </w:r>
+      <w:r>
+        <w:rPr>
+          <w:rFonts w:eastAsiaTheme="minorEastAsia"/>
+        </w:rPr>
+        <w:t xml:space="preserve"> </w:t>
+      </w:r>
+      <w:r>
+        <w:rPr>
+          <w:rFonts w:eastAsiaTheme="minorEastAsia"/>
+        </w:rPr>
         <w:t>digital pulse</w:t>
       </w:r>
       <w:r>
@@ -4004,27 +3942,19 @@
         <w:rPr>
           <w:rFonts w:eastAsiaTheme="minorEastAsia"/>
         </w:rPr>
-        <w:t xml:space="preserve"> instead of a 1 millisecond delay. </w:t>
-      </w:r>
-      <w:commentRangeEnd w:id="28"/>
-      <w:r>
-        <w:rPr>
-          <w:rStyle w:val="CommentReference"/>
-        </w:rPr>
-        <w:commentReference w:id="28"/>
-      </w:r>
-      <w:commentRangeEnd w:id="29"/>
-      <w:r>
-        <w:rPr>
-          <w:rStyle w:val="CommentReference"/>
-        </w:rPr>
-        <w:commentReference w:id="29"/>
+        <w:t xml:space="preserve"> instead of a 1 millisecond </w:t>
       </w:r>
       <w:r>
         <w:rPr>
           <w:rFonts w:eastAsiaTheme="minorEastAsia"/>
         </w:rPr>
-        <w:t>We</w:t>
+        <w:t>pulse</w:t>
+      </w:r>
+      <w:r>
+        <w:rPr>
+          <w:rFonts w:eastAsiaTheme="minorEastAsia"/>
+        </w:rPr>
+        <w:t>. We</w:t>
       </w:r>
       <w:r>
         <w:t xml:space="preserve"> found that the actual frequencies were </w:t>
@@ -4084,112 +4014,7 @@
         <w:t xml:space="preserve">data acquisition </w:t>
       </w:r>
       <w:r>
-        <w:t xml:space="preserve">rate. </w:t>
-      </w:r>
-      <w:r>
-        <w:t>T</w:t>
-      </w:r>
-      <w:r>
-        <w:t xml:space="preserve">ogether, these results demonstrate </w:t>
-      </w:r>
-      <w:r>
-        <w:t>that</w:t>
-      </w:r>
-      <w:r>
-        <w:t xml:space="preserve"> Teensy</w:t>
-      </w:r>
-      <w:r>
-        <w:t xml:space="preserve"> </w:t>
-      </w:r>
-      <w:r>
-        <w:t>can</w:t>
-      </w:r>
-      <w:r>
-        <w:t xml:space="preserve"> be </w:t>
-      </w:r>
-      <w:r>
-        <w:lastRenderedPageBreak/>
-        <w:t xml:space="preserve">used </w:t>
-      </w:r>
-      <w:r>
-        <w:t>to trigger</w:t>
-      </w:r>
-      <w:r>
-        <w:t xml:space="preserve"> </w:t>
-      </w:r>
-      <w:r>
-        <w:t>concomitant image</w:t>
-      </w:r>
-      <w:r>
-        <w:t xml:space="preserve"> </w:t>
-      </w:r>
-      <w:r>
-        <w:t>frame-capture</w:t>
-      </w:r>
-      <w:r>
-        <w:t xml:space="preserve"> during long </w:t>
-      </w:r>
-      <w:r>
-        <w:t xml:space="preserve">behavioral </w:t>
-      </w:r>
-      <w:r>
-        <w:t xml:space="preserve">experiments </w:t>
-      </w:r>
-      <w:r>
-        <w:t xml:space="preserve">while maintaining </w:t>
-      </w:r>
-      <w:r>
-        <w:t xml:space="preserve">precise alignment of </w:t>
-      </w:r>
-      <w:r>
-        <w:t xml:space="preserve">imaging </w:t>
-      </w:r>
-      <w:r>
-        <w:t>data with behavior</w:t>
-      </w:r>
-      <w:r>
-        <w:t>al parameters with sub</w:t>
-      </w:r>
-      <w:r>
-        <w:t>-</w:t>
-      </w:r>
-      <w:r>
-        <w:t>microsecond precision</w:t>
-      </w:r>
-      <w:r>
-        <w:t>.</w:t>
-      </w:r>
-    </w:p>
-    <w:p>
-      <w:r>
-        <w:rPr>
-          <w:i/>
-        </w:rPr>
-        <w:t>Trace</w:t>
-      </w:r>
-      <w:r>
-        <w:rPr>
-          <w:i/>
-        </w:rPr>
-        <w:t xml:space="preserve"> conditioning</w:t>
-      </w:r>
-      <w:r>
-        <w:rPr>
-          <w:i/>
-        </w:rPr>
-        <w:t xml:space="preserve"> </w:t>
-      </w:r>
-      <w:r>
-        <w:rPr>
-          <w:i/>
-        </w:rPr>
-        <w:t>l</w:t>
-      </w:r>
-      <w:r>
-        <w:rPr>
-          <w:i/>
-        </w:rPr>
-        <w:t>earning behavioral experiment</w:t>
+        <w:t>rate.</w:t>
       </w:r>
     </w:p>
     <w:p>
@@ -4197,118 +4022,148 @@
         <w:ind w:firstLine="720"/>
       </w:pPr>
       <w:r>
-        <w:t xml:space="preserve">In the second experiment (Figure 1B and 2B), we constructed a </w:t>
-      </w:r>
-      <w:r>
-        <w:t>Teensy-</w:t>
-      </w:r>
-      <w:r>
-        <w:t xml:space="preserve">based </w:t>
-      </w:r>
-      <w:r>
-        <w:t xml:space="preserve">interface </w:t>
-      </w:r>
-      <w:r>
-        <w:t>for</w:t>
-      </w:r>
-      <w:r>
-        <w:t xml:space="preserve"> </w:t>
-      </w:r>
-      <w:r>
-        <w:t xml:space="preserve">a </w:t>
-      </w:r>
-      <w:r>
-        <w:t>trace</w:t>
-      </w:r>
-      <w:r>
-        <w:t xml:space="preserve"> </w:t>
-      </w:r>
-      <w:r>
-        <w:t xml:space="preserve">conditioning </w:t>
-      </w:r>
-      <w:r>
-        <w:t xml:space="preserve">learning </w:t>
-      </w:r>
-      <w:r>
-        <w:t xml:space="preserve">experiment, where a mouse </w:t>
-      </w:r>
-      <w:r>
-        <w:t xml:space="preserve">is trained </w:t>
-      </w:r>
-      <w:r>
-        <w:t xml:space="preserve">to </w:t>
-      </w:r>
-      <w:r>
-        <w:t xml:space="preserve">associate </w:t>
-      </w:r>
-      <w:r>
-        <w:t>conditioned stimuli (</w:t>
-      </w:r>
-      <w:r>
-        <w:t xml:space="preserve">700ms long </w:t>
-      </w:r>
-      <w:r>
-        <w:t>tone</w:t>
-      </w:r>
-      <w:r>
-        <w:t xml:space="preserve"> </w:t>
-      </w:r>
-      <w:r>
-        <w:t>and</w:t>
-      </w:r>
-      <w:r>
-        <w:t>/or</w:t>
-      </w:r>
-      <w:r>
-        <w:t xml:space="preserve"> light</w:t>
-      </w:r>
-      <w:r>
-        <w:t xml:space="preserve"> stimuli</w:t>
-      </w:r>
-      <w:r>
-        <w:t>)</w:t>
-      </w:r>
-      <w:r>
-        <w:t xml:space="preserve"> </w:t>
-      </w:r>
-      <w:r>
-        <w:t xml:space="preserve">with </w:t>
-      </w:r>
-      <w:r>
-        <w:t xml:space="preserve">a subsequent </w:t>
-      </w:r>
-      <w:r>
-        <w:t>unconditioned stimulus (</w:t>
-      </w:r>
-      <w:r>
-        <w:t xml:space="preserve">a 100ms long </w:t>
-      </w:r>
-      <w:r>
-        <w:t xml:space="preserve">eye </w:t>
-      </w:r>
-      <w:r>
-        <w:t>puff</w:t>
-      </w:r>
-      <w:r>
-        <w:t>) separated by a brief time window</w:t>
-      </w:r>
-      <w:r>
-        <w:t xml:space="preserve"> (</w:t>
-      </w:r>
-      <w:r>
-        <w:t>250</w:t>
-      </w:r>
-      <w:r>
-        <w:t>ms?)</w:t>
+        <w:t>Having assessed the accuracy of the camera trigger timing</w:t>
+      </w:r>
+      <w:r>
+        <w:t>, we</w:t>
+      </w:r>
+      <w:r>
+        <w:t xml:space="preserve"> next wanted to assess its precision</w:t>
+      </w:r>
+      <w:r>
+        <w:t xml:space="preserve">. To do this, we looked at the root mean squared error </w:t>
+      </w:r>
+      <w:r>
+        <w:t xml:space="preserve">(RMSE) </w:t>
+      </w:r>
+      <w:r>
+        <w:t>of the model fit, which represents the square root of the average squared difference between measured values and values</w:t>
+      </w:r>
+      <w:r>
+        <w:t xml:space="preserve"> predicted by our linear </w:t>
+      </w:r>
+      <w:r>
+        <w:lastRenderedPageBreak/>
+        <w:t>model</w:t>
+      </w:r>
+      <w:r>
+        <w:t>. Thus, it is similar to the standard deviation of the residual values</w:t>
+      </w:r>
+      <w:r>
+        <w:t xml:space="preserve"> of the model</w:t>
+      </w:r>
+      <w:r>
+        <w:t>. The linear model fit demonstrated a root mean squared error of 38.9 microseconds, indicating that the camera trigger has at least microsecond-level precision.</w:t>
+      </w:r>
+      <w:r>
+        <w:t xml:space="preserve"> </w:t>
+      </w:r>
+      <w:r>
+        <w:t>T</w:t>
+      </w:r>
+      <w:r>
+        <w:t xml:space="preserve">ogether, these results demonstrate </w:t>
+      </w:r>
+      <w:r>
+        <w:t>that</w:t>
+      </w:r>
+      <w:r>
+        <w:t xml:space="preserve"> Teensy</w:t>
+      </w:r>
+      <w:r>
+        <w:t xml:space="preserve"> </w:t>
+      </w:r>
+      <w:r>
+        <w:t>can</w:t>
+      </w:r>
+      <w:r>
+        <w:t xml:space="preserve"> be used </w:t>
+      </w:r>
+      <w:r>
+        <w:t>to trigger</w:t>
+      </w:r>
+      <w:r>
+        <w:t xml:space="preserve"> </w:t>
+      </w:r>
+      <w:r>
+        <w:t>precise and</w:t>
+      </w:r>
+      <w:r>
+        <w:t xml:space="preserve"> </w:t>
+      </w:r>
+      <w:r>
+        <w:t xml:space="preserve">accurate </w:t>
+      </w:r>
+      <w:r>
+        <w:t>image</w:t>
+      </w:r>
+      <w:r>
+        <w:t xml:space="preserve"> </w:t>
+      </w:r>
+      <w:r>
+        <w:t xml:space="preserve">frame </w:t>
+      </w:r>
+      <w:r>
+        <w:t>capture</w:t>
+      </w:r>
+      <w:r>
+        <w:t xml:space="preserve"> during long </w:t>
+      </w:r>
+      <w:r>
+        <w:t xml:space="preserve">behavioral </w:t>
+      </w:r>
+      <w:r>
+        <w:t xml:space="preserve">experiments </w:t>
+      </w:r>
+      <w:r>
+        <w:t xml:space="preserve">while maintaining </w:t>
+      </w:r>
+      <w:r>
+        <w:t xml:space="preserve">alignment of </w:t>
+      </w:r>
+      <w:r>
+        <w:t xml:space="preserve">imaging </w:t>
+      </w:r>
+      <w:r>
+        <w:t>data with behavior</w:t>
+      </w:r>
+      <w:r>
+        <w:t>al parameters</w:t>
       </w:r>
       <w:r>
         <w:t>.</w:t>
       </w:r>
-      <w:r>
-        <w:t xml:space="preserve"> </w:t>
-      </w:r>
-      <w:r>
-        <w:t xml:space="preserve">In each session, 50 trials were performed with each trial lasting 20 seconds long. </w:t>
+    </w:p>
+    <w:p>
+      <w:r>
+        <w:rPr>
+          <w:i/>
+        </w:rPr>
+        <w:t>Trace</w:t>
+      </w:r>
+      <w:r>
+        <w:rPr>
+          <w:i/>
+        </w:rPr>
+        <w:t xml:space="preserve"> conditioning</w:t>
+      </w:r>
+      <w:r>
+        <w:rPr>
+          <w:i/>
+        </w:rPr>
+        <w:t xml:space="preserve"> </w:t>
+      </w:r>
+      <w:r>
+        <w:rPr>
+          <w:i/>
+        </w:rPr>
+        <w:t>l</w:t>
+      </w:r>
+      <w:r>
+        <w:rPr>
+          <w:i/>
+        </w:rPr>
+        <w:t>earning behavioral experiment</w:t>
       </w:r>
     </w:p>
     <w:p>
@@ -4316,328 +4171,543 @@
         <w:ind w:firstLine="720"/>
       </w:pPr>
       <w:r>
-        <w:t>W</w:t>
-      </w:r>
-      <w:r>
-        <w:t xml:space="preserve">e recorded the </w:t>
-      </w:r>
-      <w:r>
-        <w:t xml:space="preserve">timings of each </w:t>
-      </w:r>
-      <w:r>
-        <w:t>digital output</w:t>
-      </w:r>
-      <w:r>
-        <w:t xml:space="preserve"> </w:t>
-      </w:r>
-      <w:r>
-        <w:t>and compared them to the theoretical</w:t>
-      </w:r>
-      <w:r>
-        <w:t xml:space="preserve"> 20 Hz timing</w:t>
-      </w:r>
-      <w:r>
-        <w:t xml:space="preserve">s, </w:t>
-      </w:r>
-      <w:r>
-        <w:t>(</w:t>
-      </w:r>
-      <w:r>
-        <w:t>Figure 4</w:t>
-      </w:r>
-      <w:r>
-        <w:t>A</w:t>
+        <w:t xml:space="preserve">In the second </w:t>
+      </w:r>
+      <w:r>
+        <w:t>experimental setting</w:t>
+      </w:r>
+      <w:r>
+        <w:t xml:space="preserve"> (Figure 1B and 2B), we constructed a </w:t>
+      </w:r>
+      <w:r>
+        <w:t>Teensy-</w:t>
+      </w:r>
+      <w:r>
+        <w:t xml:space="preserve">based </w:t>
+      </w:r>
+      <w:r>
+        <w:t xml:space="preserve">interface </w:t>
+      </w:r>
+      <w:r>
+        <w:t>for</w:t>
+      </w:r>
+      <w:r>
+        <w:t xml:space="preserve"> </w:t>
+      </w:r>
+      <w:r>
+        <w:t xml:space="preserve">a </w:t>
+      </w:r>
+      <w:r>
+        <w:t>trace</w:t>
+      </w:r>
+      <w:r>
+        <w:t xml:space="preserve"> conditioning </w:t>
+      </w:r>
+      <w:r>
+        <w:t xml:space="preserve">learning </w:t>
+      </w:r>
+      <w:r>
+        <w:t xml:space="preserve">experiment, where a mouse </w:t>
+      </w:r>
+      <w:r>
+        <w:t>can be</w:t>
+      </w:r>
+      <w:r>
+        <w:t xml:space="preserve"> trained </w:t>
+      </w:r>
+      <w:r>
+        <w:t xml:space="preserve">to </w:t>
+      </w:r>
+      <w:r>
+        <w:t xml:space="preserve">associate </w:t>
+      </w:r>
+      <w:r>
+        <w:t>conditioned stimuli (</w:t>
+      </w:r>
+      <w:r>
+        <w:t xml:space="preserve">700ms long </w:t>
+      </w:r>
+      <w:r>
+        <w:t>tone</w:t>
+      </w:r>
+      <w:r>
+        <w:t xml:space="preserve"> </w:t>
+      </w:r>
+      <w:r>
+        <w:t>and</w:t>
+      </w:r>
+      <w:r>
+        <w:t>/or</w:t>
+      </w:r>
+      <w:r>
+        <w:t xml:space="preserve"> light</w:t>
+      </w:r>
+      <w:r>
+        <w:t xml:space="preserve"> stimuli</w:t>
       </w:r>
       <w:r>
         <w:t>)</w:t>
       </w:r>
       <w:r>
+        <w:t xml:space="preserve"> </w:t>
+      </w:r>
+      <w:r>
+        <w:t xml:space="preserve">with </w:t>
+      </w:r>
+      <w:r>
+        <w:t xml:space="preserve">a subsequent </w:t>
+      </w:r>
+      <w:r>
+        <w:t>unconditioned stimulus (</w:t>
+      </w:r>
+      <w:r>
+        <w:t xml:space="preserve">a 100ms long </w:t>
+      </w:r>
+      <w:r>
+        <w:t xml:space="preserve">eye </w:t>
+      </w:r>
+      <w:r>
+        <w:t>puff</w:t>
+      </w:r>
+      <w:r>
+        <w:t>) separated by a brief time window</w:t>
+      </w:r>
+      <w:r>
+        <w:t xml:space="preserve"> (</w:t>
+      </w:r>
+      <w:r>
+        <w:t>250</w:t>
+      </w:r>
+      <w:r>
+        <w:t>ms</w:t>
+      </w:r>
+      <w:r>
+        <w:t>)</w:t>
+      </w:r>
+      <w:r>
         <w:t>.</w:t>
       </w:r>
       <w:r>
         <w:t xml:space="preserve"> </w:t>
       </w:r>
       <w:r>
-        <w:t xml:space="preserve">Similar to the observation in </w:t>
-      </w:r>
-      <w:r>
-        <w:t xml:space="preserve">the </w:t>
-      </w:r>
-      <w:r>
-        <w:t>loco</w:t>
-      </w:r>
-      <w:r>
-        <w:t xml:space="preserve">motion experimental design, the measured timings </w:t>
-      </w:r>
-      <w:r>
-        <w:t>exhibit a perfect linear relationship</w:t>
-      </w:r>
-      <w:r>
-        <w:t xml:space="preserve"> </w:t>
-      </w:r>
-      <w:r>
-        <w:t>with the</w:t>
-      </w:r>
-      <w:r>
-        <w:t xml:space="preserve"> theoretical </w:t>
-      </w:r>
-      <w:r>
-        <w:t>timings,</w:t>
-      </w:r>
-      <w:r>
-        <w:t xml:space="preserve"> with a </w:t>
-      </w:r>
-      <w:r>
-        <w:t>3</w:t>
-      </w:r>
-      <w:r>
-        <w:t>3.4 microsecond</w:t>
-      </w:r>
-      <w:r>
-        <w:t xml:space="preserve"> delay</w:t>
-      </w:r>
-      <w:r>
-        <w:t xml:space="preserve"> per sample</w:t>
-      </w:r>
-      <w:r>
-        <w:t xml:space="preserve">. </w:t>
-      </w:r>
-      <w:commentRangeStart w:id="30"/>
-      <w:r>
-        <w:t xml:space="preserve">Additionally, </w:t>
-      </w:r>
-      <w:r>
-        <w:t xml:space="preserve"> adding more external devices for the Teensy to control—</w:t>
-      </w:r>
-      <w:r>
-        <w:t>digital outputs for</w:t>
-      </w:r>
-      <w:r>
-        <w:t xml:space="preserve"> </w:t>
-      </w:r>
-      <w:r>
-        <w:t>control</w:t>
-      </w:r>
-      <w:r>
-        <w:t>ling</w:t>
-      </w:r>
-      <w:r>
-        <w:t xml:space="preserve"> audio</w:t>
-      </w:r>
-      <w:r>
-        <w:t xml:space="preserve">, light, and </w:t>
-      </w:r>
-      <w:r>
-        <w:t>puff—</w:t>
-      </w:r>
-      <w:r>
-        <w:t xml:space="preserve">did not appear to greatly alter either the slight timing </w:t>
-      </w:r>
-      <w:r>
-        <w:t xml:space="preserve">delay </w:t>
-      </w:r>
-      <w:r>
-        <w:t>or precision</w:t>
-      </w:r>
-      <w:r>
-        <w:t xml:space="preserve"> of the digital pulses directed at the sCMOS camera</w:t>
-      </w:r>
-      <w:r>
-        <w:t>. That is, c</w:t>
-      </w:r>
-      <w:r>
-        <w:t>ompared with the motor setup</w:t>
-      </w:r>
-      <w:r>
-        <w:t xml:space="preserve">, </w:t>
-      </w:r>
-      <w:r>
-        <w:t>we saw</w:t>
-      </w:r>
-      <w:r>
-        <w:t xml:space="preserve"> a similar delay per sample</w:t>
-      </w:r>
-      <w:r>
-        <w:t>.</w:t>
-      </w:r>
-      <w:r>
-        <w:t xml:space="preserve"> </w:t>
-      </w:r>
-      <w:commentRangeEnd w:id="30"/>
-      <w:r>
-        <w:rPr>
-          <w:rStyle w:val="CommentReference"/>
-        </w:rPr>
-        <w:commentReference w:id="30"/>
-      </w:r>
-      <w:r>
-        <w:t>The root mean squared error for the model fit was 13.3 us, consistent with the motor setup in its microsecond-level precision.</w:t>
-      </w:r>
-    </w:p>
-    <w:p>
-      <w:pPr>
-        <w:ind w:firstLine="720"/>
-        <w:rPr>
-          <w:rFonts w:eastAsiaTheme="minorEastAsia"/>
-        </w:rPr>
-      </w:pPr>
-      <w:r>
-        <w:rPr>
-          <w:rFonts w:eastAsiaTheme="minorEastAsia"/>
-        </w:rPr>
-        <w:t>We next wanted to</w:t>
-      </w:r>
-      <w:r>
-        <w:rPr>
-          <w:rFonts w:eastAsiaTheme="minorEastAsia"/>
-        </w:rPr>
-        <w:t xml:space="preserve"> </w:t>
-      </w:r>
-      <w:r>
-        <w:rPr>
-          <w:rFonts w:eastAsiaTheme="minorEastAsia"/>
-        </w:rPr>
-        <w:t>characterize the</w:t>
-      </w:r>
-      <w:r>
-        <w:rPr>
-          <w:rFonts w:eastAsiaTheme="minorEastAsia"/>
-        </w:rPr>
-        <w:t xml:space="preserve"> ability of the Teensy to simultaneously send a digital pulse to initiate a frame capture and execute either a puff or tone.</w:t>
-      </w:r>
-      <w:r>
-        <w:rPr>
-          <w:rFonts w:eastAsiaTheme="minorEastAsia"/>
-        </w:rPr>
-        <w:t xml:space="preserve"> </w:t>
-      </w:r>
-      <w:r>
-        <w:rPr>
-          <w:rFonts w:eastAsiaTheme="minorEastAsia"/>
-        </w:rPr>
-        <w:t>Ideally, changes in behavioral state would correspond precisely to the onset of a frame capture</w:t>
-      </w:r>
-      <w:r>
-        <w:rPr>
-          <w:rFonts w:eastAsiaTheme="minorEastAsia"/>
-        </w:rPr>
-        <w:t xml:space="preserve"> so that when looking at camera images we can be sure about the precise frame where we expect to see a neuronal response</w:t>
-      </w:r>
-      <w:r>
-        <w:rPr>
-          <w:rFonts w:eastAsiaTheme="minorEastAsia"/>
-        </w:rPr>
-        <w:t xml:space="preserve">. </w:t>
-      </w:r>
-      <w:r>
-        <w:rPr>
-          <w:rFonts w:eastAsiaTheme="minorEastAsia"/>
-        </w:rPr>
-        <w:t xml:space="preserve">We </w:t>
-      </w:r>
-      <w:r>
-        <w:rPr>
-          <w:rFonts w:eastAsiaTheme="minorEastAsia"/>
-        </w:rPr>
-        <w:t>called the</w:t>
-      </w:r>
-      <w:r>
-        <w:rPr>
-          <w:rFonts w:eastAsiaTheme="minorEastAsia"/>
-        </w:rPr>
-        <w:t xml:space="preserve"> difference in time between when we measured </w:t>
-      </w:r>
-      <w:r>
-        <w:rPr>
-          <w:rFonts w:eastAsiaTheme="minorEastAsia"/>
-        </w:rPr>
-        <w:t xml:space="preserve">using an external device </w:t>
-      </w:r>
-      <w:r>
-        <w:rPr>
-          <w:rFonts w:eastAsiaTheme="minorEastAsia"/>
-        </w:rPr>
-        <w:t xml:space="preserve">the frame capture pulse and </w:t>
-      </w:r>
-      <w:r>
-        <w:rPr>
-          <w:rFonts w:eastAsiaTheme="minorEastAsia"/>
-        </w:rPr>
-        <w:t>when we measured an</w:t>
-      </w:r>
-      <w:r>
-        <w:rPr>
-          <w:rFonts w:eastAsiaTheme="minorEastAsia"/>
-        </w:rPr>
-        <w:t xml:space="preserve"> analog or digital pulse onset </w:t>
-      </w:r>
-      <w:r>
-        <w:rPr>
-          <w:rFonts w:eastAsiaTheme="minorEastAsia"/>
-        </w:rPr>
-        <w:t xml:space="preserve">corresponding to </w:t>
-      </w:r>
-      <w:r>
-        <w:rPr>
-          <w:rFonts w:eastAsiaTheme="minorEastAsia"/>
-        </w:rPr>
-        <w:t>t</w:t>
-      </w:r>
-      <w:r>
-        <w:rPr>
-          <w:rFonts w:eastAsiaTheme="minorEastAsia"/>
-        </w:rPr>
-        <w:t>he pulse, latency</w:t>
-      </w:r>
-      <w:r>
-        <w:rPr>
-          <w:rFonts w:eastAsiaTheme="minorEastAsia"/>
-        </w:rPr>
-        <w:t xml:space="preserve"> </w:t>
-      </w:r>
-      <w:r>
-        <w:rPr>
-          <w:rFonts w:eastAsiaTheme="minorEastAsia"/>
-        </w:rPr>
-        <w:t>(</w:t>
-      </w:r>
-      <w:r>
-        <w:rPr>
-          <w:rFonts w:eastAsiaTheme="minorEastAsia"/>
-        </w:rPr>
-        <w:t>Figure 4Bi and iii).</w:t>
-      </w:r>
-      <w:r>
-        <w:rPr>
-          <w:rFonts w:eastAsiaTheme="minorEastAsia"/>
-        </w:rPr>
-        <w:t xml:space="preserve"> </w:t>
-      </w:r>
-      <w:r>
-        <w:rPr>
-          <w:rFonts w:eastAsiaTheme="minorEastAsia"/>
-        </w:rPr>
-        <w:t>In order to measure the onset of the audio signal, we took the raw analog recording and high-pass filtered the signal using a 6</w:t>
-      </w:r>
-      <w:r>
-        <w:rPr>
-          <w:rFonts w:eastAsiaTheme="minorEastAsia"/>
-          <w:vertAlign w:val="superscript"/>
-        </w:rPr>
-        <w:t>th</w:t>
-      </w:r>
-      <w:r>
-        <w:rPr>
-          <w:rFonts w:eastAsiaTheme="minorEastAsia"/>
-        </w:rPr>
-        <w:t>-order Butterworth filter, a bandpass frequency of 1000 Hz, and a “zero-phase digital filter” (MATLAB command “filtfilt”). Then, we took the absolute value of the Hilbert transform of the filtered signal to acquire an amplitude envelope. After finding the amplitude envelope, we found those values that exceeded a value of 0.005. The first time point that the amplitude crossed this threshold was considered the tone onset, and the next time point that dropped below this threshold was considered the tone termination.</w:t>
+        <w:t xml:space="preserve">In each session, 50 trials were performed with each trial lasting 20 seconds long. </w:t>
       </w:r>
     </w:p>
     <w:p>
       <w:pPr>
         <w:ind w:firstLine="720"/>
       </w:pPr>
-      <w:commentRangeStart w:id="31"/>
+      <w:r>
+        <w:t xml:space="preserve">In order to assess the accuracy and precision of the camera trigger </w:t>
+      </w:r>
+      <w:r>
+        <w:t>timings</w:t>
+      </w:r>
+      <w:r>
+        <w:t xml:space="preserve"> in this setting, w</w:t>
+      </w:r>
+      <w:r>
+        <w:t xml:space="preserve">e recorded the timings of each </w:t>
+      </w:r>
+      <w:r>
+        <w:t xml:space="preserve">digital </w:t>
+      </w:r>
+      <w:r>
+        <w:t>pulse</w:t>
+      </w:r>
+      <w:r>
+        <w:t xml:space="preserve"> directed at a sCMOS camera</w:t>
+      </w:r>
+      <w:r>
+        <w:t xml:space="preserve"> </w:t>
+      </w:r>
+      <w:r>
+        <w:t>and compared them to the theoretical</w:t>
+      </w:r>
+      <w:r>
+        <w:t xml:space="preserve"> rate of 20 Hz</w:t>
+      </w:r>
+      <w:r>
+        <w:t xml:space="preserve">, </w:t>
+      </w:r>
+      <w:r>
+        <w:t>(</w:t>
+      </w:r>
+      <w:r>
+        <w:t>Figure 4</w:t>
+      </w:r>
+      <w:r>
+        <w:t>A</w:t>
+      </w:r>
+      <w:r>
+        <w:t>)</w:t>
+      </w:r>
+      <w:r>
+        <w:t>.</w:t>
+      </w:r>
+      <w:r>
+        <w:t xml:space="preserve"> </w:t>
+      </w:r>
+      <w:r>
+        <w:t xml:space="preserve">Similar to the observation in </w:t>
+      </w:r>
+      <w:r>
+        <w:t xml:space="preserve">the </w:t>
+      </w:r>
+      <w:r>
+        <w:t>loco</w:t>
+      </w:r>
+      <w:r>
+        <w:t xml:space="preserve">motion experimental design, the measured timings </w:t>
+      </w:r>
+      <w:r>
+        <w:t>exhibit a perfect linear relationship</w:t>
+      </w:r>
+      <w:r>
+        <w:t xml:space="preserve"> </w:t>
+      </w:r>
+      <w:r>
+        <w:t>with the</w:t>
+      </w:r>
+      <w:r>
+        <w:t xml:space="preserve"> theoretical timings,</w:t>
+      </w:r>
+      <w:r>
+        <w:t xml:space="preserve"> with a </w:t>
+      </w:r>
+      <w:r>
+        <w:t>3</w:t>
+      </w:r>
+      <w:r>
+        <w:t>3.4 microsecond</w:t>
+      </w:r>
+      <w:r>
+        <w:t xml:space="preserve"> delay</w:t>
+      </w:r>
+      <w:r>
+        <w:t xml:space="preserve"> per sample</w:t>
+      </w:r>
+      <w:r>
+        <w:t xml:space="preserve">. </w:t>
+      </w:r>
+      <w:r>
+        <w:t>Therefore, although the Teensy must control three other types of output in this experimental setting, it has similar accuracy to th</w:t>
+      </w:r>
+      <w:r>
+        <w:t xml:space="preserve">e </w:t>
+      </w:r>
+      <w:r>
+        <w:t xml:space="preserve">Teensy interface </w:t>
+      </w:r>
+      <w:r>
+        <w:t xml:space="preserve">used </w:t>
+      </w:r>
+      <w:r>
+        <w:t xml:space="preserve">in the </w:t>
+      </w:r>
+      <w:r>
+        <w:t>other</w:t>
+      </w:r>
+      <w:r>
+        <w:t xml:space="preserve"> experimental setting. </w:t>
+      </w:r>
+      <w:r>
+        <w:t>The root mean squared error for the model fit was 13.3 us, consistent with the motor setup in its microsecond-level precision.</w:t>
+      </w:r>
+    </w:p>
+    <w:p>
+      <w:pPr>
+        <w:ind w:firstLine="720"/>
+        <w:rPr>
+          <w:rFonts w:eastAsiaTheme="minorEastAsia"/>
+        </w:rPr>
+      </w:pPr>
+      <w:r>
+        <w:rPr>
+          <w:rFonts w:eastAsiaTheme="minorEastAsia"/>
+        </w:rPr>
+        <w:t>We next wanted to</w:t>
+      </w:r>
+      <w:r>
+        <w:rPr>
+          <w:rFonts w:eastAsiaTheme="minorEastAsia"/>
+        </w:rPr>
+        <w:t xml:space="preserve"> </w:t>
+      </w:r>
+      <w:r>
+        <w:rPr>
+          <w:rFonts w:eastAsiaTheme="minorEastAsia"/>
+        </w:rPr>
+        <w:t>characterize the</w:t>
+      </w:r>
+      <w:r>
+        <w:rPr>
+          <w:rFonts w:eastAsiaTheme="minorEastAsia"/>
+        </w:rPr>
+        <w:t xml:space="preserve"> ability of the Teensy to </w:t>
+      </w:r>
+      <w:r>
+        <w:rPr>
+          <w:rFonts w:eastAsiaTheme="minorEastAsia"/>
+        </w:rPr>
+        <w:t>deliver an analog output in the form of</w:t>
+      </w:r>
+      <w:r>
+        <w:rPr>
+          <w:rFonts w:eastAsiaTheme="minorEastAsia"/>
+        </w:rPr>
+        <w:t xml:space="preserve"> a</w:t>
+      </w:r>
+      <w:r>
+        <w:rPr>
+          <w:rFonts w:eastAsiaTheme="minorEastAsia"/>
+        </w:rPr>
+        <w:t xml:space="preserve"> tone</w:t>
+      </w:r>
+      <w:r>
+        <w:rPr>
+          <w:rFonts w:eastAsiaTheme="minorEastAsia"/>
+        </w:rPr>
+        <w:t xml:space="preserve"> </w:t>
+      </w:r>
+      <w:r>
+        <w:rPr>
+          <w:rFonts w:eastAsiaTheme="minorEastAsia"/>
+        </w:rPr>
+        <w:t xml:space="preserve">simultaneously with repeated </w:t>
+      </w:r>
+      <w:r>
+        <w:rPr>
+          <w:rFonts w:eastAsiaTheme="minorEastAsia"/>
+        </w:rPr>
+        <w:t xml:space="preserve">digital </w:t>
+      </w:r>
+      <w:r>
+        <w:rPr>
+          <w:rFonts w:eastAsiaTheme="minorEastAsia"/>
+        </w:rPr>
+        <w:t>camera pulses</w:t>
+      </w:r>
+      <w:r>
+        <w:rPr>
+          <w:rFonts w:eastAsiaTheme="minorEastAsia"/>
+        </w:rPr>
+        <w:t>.</w:t>
+      </w:r>
+      <w:r>
+        <w:rPr>
+          <w:rFonts w:eastAsiaTheme="minorEastAsia"/>
+        </w:rPr>
+        <w:t xml:space="preserve"> </w:t>
+      </w:r>
+      <w:r>
+        <w:rPr>
+          <w:rFonts w:eastAsiaTheme="minorEastAsia"/>
+        </w:rPr>
+        <w:t>To do this, we first</w:t>
+      </w:r>
+      <w:r>
+        <w:rPr>
+          <w:rFonts w:eastAsiaTheme="minorEastAsia"/>
+        </w:rPr>
+        <w:t xml:space="preserve"> determine</w:t>
+      </w:r>
+      <w:r>
+        <w:rPr>
+          <w:rFonts w:eastAsiaTheme="minorEastAsia"/>
+        </w:rPr>
+        <w:t>d</w:t>
+      </w:r>
+      <w:r>
+        <w:rPr>
+          <w:rFonts w:eastAsiaTheme="minorEastAsia"/>
+        </w:rPr>
+        <w:t xml:space="preserve"> the </w:t>
+      </w:r>
+      <w:r>
+        <w:rPr>
+          <w:rFonts w:eastAsiaTheme="minorEastAsia"/>
+        </w:rPr>
+        <w:t>length</w:t>
+      </w:r>
+      <w:r>
+        <w:rPr>
+          <w:rFonts w:eastAsiaTheme="minorEastAsia"/>
+        </w:rPr>
+        <w:t xml:space="preserve"> of time between when the tone is signaled to turn on and when </w:t>
+      </w:r>
+      <w:r>
+        <w:rPr>
+          <w:rFonts w:eastAsiaTheme="minorEastAsia"/>
+        </w:rPr>
+        <w:t xml:space="preserve">an external device is able to measure output </w:t>
+      </w:r>
+      <w:r>
+        <w:rPr>
+          <w:rFonts w:eastAsiaTheme="minorEastAsia"/>
+        </w:rPr>
+        <w:t>from the analog pin.</w:t>
+      </w:r>
+      <w:r>
+        <w:rPr>
+          <w:rFonts w:eastAsiaTheme="minorEastAsia"/>
+        </w:rPr>
+        <w:t xml:space="preserve"> </w:t>
+      </w:r>
+      <w:r>
+        <w:rPr>
+          <w:rFonts w:eastAsiaTheme="minorEastAsia"/>
+        </w:rPr>
+        <w:t>All changes in tone state were synchronized with the onset of a camera pulse</w:t>
+      </w:r>
+      <w:r>
+        <w:rPr>
+          <w:rFonts w:eastAsiaTheme="minorEastAsia"/>
+        </w:rPr>
+        <w:t xml:space="preserve">, so we used the timing of </w:t>
+      </w:r>
+      <w:r>
+        <w:rPr>
+          <w:rFonts w:eastAsiaTheme="minorEastAsia"/>
+        </w:rPr>
+        <w:t>the</w:t>
+      </w:r>
+      <w:r>
+        <w:rPr>
+          <w:rFonts w:eastAsiaTheme="minorEastAsia"/>
+        </w:rPr>
+        <w:t xml:space="preserve"> camera pulse to benchmark the delay in tone onset</w:t>
+      </w:r>
+      <w:r>
+        <w:rPr>
+          <w:rFonts w:eastAsiaTheme="minorEastAsia"/>
+        </w:rPr>
+        <w:t xml:space="preserve">. </w:t>
+      </w:r>
+      <w:r>
+        <w:rPr>
+          <w:rFonts w:eastAsiaTheme="minorEastAsia"/>
+        </w:rPr>
+        <w:t>Latency was defined</w:t>
+      </w:r>
+      <w:r>
+        <w:rPr>
+          <w:rFonts w:eastAsiaTheme="minorEastAsia"/>
+        </w:rPr>
+        <w:t xml:space="preserve"> the</w:t>
+      </w:r>
+      <w:r>
+        <w:rPr>
+          <w:rFonts w:eastAsiaTheme="minorEastAsia"/>
+        </w:rPr>
+        <w:t xml:space="preserve"> difference in time between the </w:t>
+      </w:r>
+      <w:r>
+        <w:rPr>
+          <w:rFonts w:eastAsiaTheme="minorEastAsia"/>
+        </w:rPr>
+        <w:t>onset of the</w:t>
+      </w:r>
+      <w:r>
+        <w:rPr>
+          <w:rFonts w:eastAsiaTheme="minorEastAsia"/>
+        </w:rPr>
+        <w:t xml:space="preserve"> analog </w:t>
+      </w:r>
+      <w:r>
+        <w:rPr>
+          <w:rFonts w:eastAsiaTheme="minorEastAsia"/>
+        </w:rPr>
+        <w:t>output</w:t>
+      </w:r>
+      <w:r>
+        <w:rPr>
+          <w:rFonts w:eastAsiaTheme="minorEastAsia"/>
+        </w:rPr>
+        <w:t xml:space="preserve"> and the</w:t>
+      </w:r>
+      <w:r>
+        <w:t xml:space="preserve"> </w:t>
+      </w:r>
+      <w:r>
+        <w:rPr>
+          <w:rFonts w:eastAsiaTheme="minorEastAsia"/>
+        </w:rPr>
+        <w:t xml:space="preserve">respective </w:t>
+      </w:r>
+      <w:r>
+        <w:rPr>
+          <w:rFonts w:eastAsiaTheme="minorEastAsia"/>
+        </w:rPr>
+        <w:t>frame capture pulse</w:t>
+      </w:r>
+      <w:r>
+        <w:rPr>
+          <w:rFonts w:eastAsiaTheme="minorEastAsia"/>
+        </w:rPr>
+        <w:t>, both as measured by an external device</w:t>
+      </w:r>
+      <w:r>
+        <w:rPr>
+          <w:rFonts w:eastAsiaTheme="minorEastAsia"/>
+        </w:rPr>
+        <w:t xml:space="preserve">. </w:t>
+      </w:r>
+      <w:r>
+        <w:rPr>
+          <w:rFonts w:eastAsiaTheme="minorEastAsia"/>
+        </w:rPr>
+        <w:t>(</w:t>
+      </w:r>
+      <w:r>
+        <w:rPr>
+          <w:rFonts w:eastAsiaTheme="minorEastAsia"/>
+        </w:rPr>
+        <w:t>Figure</w:t>
+      </w:r>
+      <w:r>
+        <w:rPr>
+          <w:rFonts w:eastAsiaTheme="minorEastAsia"/>
+        </w:rPr>
+        <w:t xml:space="preserve"> 4Bi</w:t>
+      </w:r>
+      <w:r>
+        <w:rPr>
+          <w:rFonts w:eastAsiaTheme="minorEastAsia"/>
+        </w:rPr>
+        <w:t>).</w:t>
+      </w:r>
+      <w:r>
+        <w:rPr>
+          <w:rFonts w:eastAsiaTheme="minorEastAsia"/>
+        </w:rPr>
+        <w:t xml:space="preserve"> </w:t>
+      </w:r>
+      <w:r>
+        <w:rPr>
+          <w:rFonts w:eastAsiaTheme="minorEastAsia"/>
+        </w:rPr>
+        <w:t>In order to measure the onset of the audio signal, we took the raw analog recording and high-pass filtered the signal using a 6</w:t>
+      </w:r>
+      <w:r>
+        <w:rPr>
+          <w:rFonts w:eastAsiaTheme="minorEastAsia"/>
+          <w:vertAlign w:val="superscript"/>
+        </w:rPr>
+        <w:t>th</w:t>
+      </w:r>
+      <w:r>
+        <w:rPr>
+          <w:rFonts w:eastAsiaTheme="minorEastAsia"/>
+        </w:rPr>
+        <w:t>-order Butterworth filter, a bandpass frequency of 1000 Hz, and a “zero-phase digital filter” (MATLAB command “filtfilt”). Then, we took the absolute value of the Hilbert transform of the filtered signal to acquire an amplitude envelope. After finding the amplitude envelope, we found those values that exceeded a value of 0.005. The first time point that the amplitude crossed this threshold was considered the tone onset, and the next time point that dropped below this threshold was considered the tone termination.</w:t>
+      </w:r>
+    </w:p>
+    <w:p>
+      <w:pPr>
+        <w:ind w:firstLine="720"/>
+      </w:pPr>
       <w:r>
         <w:t>Th</w:t>
       </w:r>
@@ -4651,13 +4721,16 @@
         <w:t>was</w:t>
       </w:r>
       <w:r>
-        <w:t xml:space="preserve"> both</w:t>
-      </w:r>
-      <w:r>
-        <w:t xml:space="preserve"> precise and predictable</w:t>
-      </w:r>
-      <w:r>
-        <w:t>: it averaged 7.6</w:t>
+        <w:t xml:space="preserve"> </w:t>
+      </w:r>
+      <w:r>
+        <w:t>precise</w:t>
+      </w:r>
+      <w:r>
+        <w:t>;</w:t>
+      </w:r>
+      <w:r>
+        <w:t xml:space="preserve"> it averaged 7.6</w:t>
       </w:r>
       <w:r>
         <w:t xml:space="preserve"> </w:t>
@@ -4675,43 +4748,58 @@
         <w:t xml:space="preserve"> milliseconds</w:t>
       </w:r>
       <w:r>
-        <w:t xml:space="preserve"> following the corresponding digital pulse </w:t>
-      </w:r>
-      <w:r>
-        <w:t xml:space="preserve">directed </w:t>
-      </w:r>
-      <w:r>
-        <w:t>to the sCMOS camera</w:t>
-      </w:r>
-      <w:r>
-        <w:t xml:space="preserve">. Because of the consistency of the timing latency, it </w:t>
+        <w:t xml:space="preserve">. Because of </w:t>
+      </w:r>
+      <w:r>
+        <w:t>this precision in</w:t>
+      </w:r>
+      <w:r>
+        <w:t xml:space="preserve"> latency, it </w:t>
       </w:r>
       <w:r>
         <w:t>would be easy</w:t>
       </w:r>
       <w:r>
-        <w:t xml:space="preserve"> to adjust for this latency </w:t>
-      </w:r>
-      <w:r>
-        <w:t xml:space="preserve">to align precisely with the onset of a camera frame </w:t>
-      </w:r>
-      <w:r>
-        <w:t xml:space="preserve">within the code, </w:t>
-      </w:r>
-      <w:r>
-        <w:t>in this case</w:t>
-      </w:r>
-      <w:r>
-        <w:t xml:space="preserve"> by instantiating a change in signal amplitude 7.6 milliseconds earlier than the corresponding frame capture.</w:t>
-      </w:r>
-      <w:r>
-        <w:t xml:space="preserve"> </w:t>
-      </w:r>
-      <w:r>
-        <w:t>We further characterized the precision and accuracy of our platform by measuring</w:t>
-      </w:r>
-      <w:r>
-        <w:t xml:space="preserve"> the length of the tone. It </w:t>
+        <w:t xml:space="preserve"> </w:t>
+      </w:r>
+      <w:r>
+        <w:t xml:space="preserve">to align </w:t>
+      </w:r>
+      <w:r>
+        <w:t xml:space="preserve">this output </w:t>
+      </w:r>
+      <w:r>
+        <w:t>w</w:t>
+      </w:r>
+      <w:r>
+        <w:t xml:space="preserve">ith the onset of a camera frame </w:t>
+      </w:r>
+      <w:r>
+        <w:t>if so desired</w:t>
+      </w:r>
+      <w:r>
+        <w:t>.</w:t>
+      </w:r>
+      <w:r>
+        <w:t xml:space="preserve"> </w:t>
+      </w:r>
+      <w:r>
+        <w:t xml:space="preserve">We further characterized the precision and accuracy of </w:t>
+      </w:r>
+      <w:r>
+        <w:t xml:space="preserve">the tone component of </w:t>
+      </w:r>
+      <w:r>
+        <w:t>our platform by measuring</w:t>
+      </w:r>
+      <w:r>
+        <w:t xml:space="preserve"> the length of the tone</w:t>
+      </w:r>
+      <w:r>
+        <w:t xml:space="preserve"> (Figure 4Bii)</w:t>
+      </w:r>
+      <w:r>
+        <w:t xml:space="preserve">. It </w:t>
       </w:r>
       <w:r>
         <w:t>lasted for</w:t>
@@ -4744,7 +4832,13 @@
         <w:t>Other</w:t>
       </w:r>
       <w:r>
-        <w:t xml:space="preserve"> implementations of the Audio library could potentially offer even more precision, if so desired. For example, if one needed to utilize a precise sound sequence in an experiment, they could upload the sound sequence as a .wav file and utilize the Teensy to play the pre-recorded sound </w:t>
+        <w:t xml:space="preserve"> implementations of the Audio library could potentially offer even more precision</w:t>
+      </w:r>
+      <w:r>
+        <w:t xml:space="preserve"> and accuracy</w:t>
+      </w:r>
+      <w:r>
+        <w:t xml:space="preserve">. For example, if one needed to utilize a precise sound sequence in an experiment, they could upload the sound sequence as a .wav file and utilize the Teensy to play the pre-recorded sound </w:t>
       </w:r>
       <w:sdt>
         <w:sdtPr>
@@ -4777,7 +4871,13 @@
         <w:t xml:space="preserve">. </w:t>
       </w:r>
       <w:r>
-        <w:t xml:space="preserve">However, our design can be implemented very simply, utilizing code only within </w:t>
+        <w:t>However, our design can be implemented very simply, utilizing code only</w:t>
+      </w:r>
+      <w:r>
+        <w:t xml:space="preserve"> a few lines of code</w:t>
+      </w:r>
+      <w:r>
+        <w:t xml:space="preserve"> within </w:t>
       </w:r>
       <w:r>
         <w:t>a</w:t>
@@ -4789,7 +4889,7 @@
         <w:t xml:space="preserve">single </w:t>
       </w:r>
       <w:r>
-        <w:t>main script.</w:t>
+        <w:t>script.</w:t>
       </w:r>
     </w:p>
     <w:p>
@@ -4800,10 +4900,25 @@
         <w:t xml:space="preserve">We </w:t>
       </w:r>
       <w:r>
-        <w:t>also characterized the precision and accuracy of our platform’</w:t>
-      </w:r>
-      <w:r>
-        <w:t>s digital output by</w:t>
+        <w:t>next wanted to characterize</w:t>
+      </w:r>
+      <w:r>
+        <w:t xml:space="preserve"> the precision and accuracy of our platform’</w:t>
+      </w:r>
+      <w:r>
+        <w:t xml:space="preserve">s </w:t>
+      </w:r>
+      <w:r>
+        <w:t xml:space="preserve">long </w:t>
+      </w:r>
+      <w:r>
+        <w:t>digital output</w:t>
+      </w:r>
+      <w:r>
+        <w:t>, the puff,</w:t>
+      </w:r>
+      <w:r>
+        <w:t xml:space="preserve"> by</w:t>
       </w:r>
       <w:r>
         <w:t xml:space="preserve"> quantifying</w:t>
@@ -4815,7 +4930,32 @@
         <w:t>puff latency</w:t>
       </w:r>
       <w:r>
-        <w:t xml:space="preserve"> and puff duration. As shown in </w:t>
+        <w:t xml:space="preserve"> and puff duration. </w:t>
+      </w:r>
+      <w:r>
+        <w:t xml:space="preserve">The latency of the puff was measured analogously to the latency of the sound. Each puff start and termination was aligned with the onset of a digital camera </w:t>
+      </w:r>
+      <w:r>
+        <w:lastRenderedPageBreak/>
+        <w:t xml:space="preserve">pulse. Therefore, we set the latency to be the length of time between the onset of </w:t>
+      </w:r>
+      <w:r>
+        <w:t xml:space="preserve">the digital pulse from the puff </w:t>
+      </w:r>
+      <w:r>
+        <w:t xml:space="preserve">pin and the onset of the respective digital pulse from the camera </w:t>
+      </w:r>
+      <w:r>
+        <w:t xml:space="preserve">digital </w:t>
+      </w:r>
+      <w:r>
+        <w:t xml:space="preserve">pulse </w:t>
+      </w:r>
+      <w:r>
+        <w:t xml:space="preserve">pin. </w:t>
+      </w:r>
+      <w:r>
+        <w:t xml:space="preserve">As shown in </w:t>
       </w:r>
       <w:r>
         <w:t>F</w:t>
@@ -4885,11 +5025,7 @@
         <w:t>, range=0.04 ms seconds). The duration of the puff digital pulse was also both highly accurate and consistent,</w:t>
       </w:r>
       <w:r>
-        <w:t xml:space="preserve"> as shown in </w:t>
-      </w:r>
-      <w:r>
-        <w:lastRenderedPageBreak/>
-        <w:t>Figure 4Biv,</w:t>
+        <w:t xml:space="preserve"> as shown in Figure 4Biv,</w:t>
       </w:r>
       <w:r>
         <w:t xml:space="preserve"> and lasted</w:t>
@@ -4970,12 +5106,8 @@
       <w:r>
         <w:t xml:space="preserve"> over the course of the 50 trials, hardly differing from the expected duration of precisely 100ms.</w:t>
       </w:r>
-      <w:commentRangeEnd w:id="31"/>
-      <w:r>
-        <w:rPr>
-          <w:rStyle w:val="CommentReference"/>
-        </w:rPr>
-        <w:commentReference w:id="31"/>
+      <w:r>
+        <w:t xml:space="preserve"> Therefore, this Teensy-based interface is precise and accurate in each of these three experimental capacities: tone generation, puff output, and simultaneous high-frequency digital pulse generation for a sCMOS camera.</w:t>
       </w:r>
     </w:p>
     <w:p>
@@ -5005,7 +5137,19 @@
         <w:t xml:space="preserve">We </w:t>
       </w:r>
       <w:r>
-        <w:t xml:space="preserve">demonstrate the use of </w:t>
+        <w:t xml:space="preserve">demonstrate the </w:t>
+      </w:r>
+      <w:r>
+        <w:t>accuracy and precision</w:t>
+      </w:r>
+      <w:r>
+        <w:t xml:space="preserve"> of</w:t>
+      </w:r>
+      <w:r>
+        <w:t xml:space="preserve"> a</w:t>
+      </w:r>
+      <w:r>
+        <w:t xml:space="preserve"> </w:t>
       </w:r>
       <w:r>
         <w:t>Teensy 3.2 microcontroller</w:t>
@@ -5035,7 +5179,10 @@
         <w:t xml:space="preserve"> </w:t>
       </w:r>
       <w:r>
-        <w:t xml:space="preserve">for </w:t>
+        <w:t>via</w:t>
+      </w:r>
+      <w:r>
+        <w:t xml:space="preserve"> </w:t>
       </w:r>
       <w:r>
         <w:t xml:space="preserve">two </w:t>
@@ -5047,16 +5194,22 @@
         <w:t xml:space="preserve"> </w:t>
       </w:r>
       <w:r>
-        <w:t xml:space="preserve">behavioral experiments.  In one </w:t>
-      </w:r>
-      <w:r>
-        <w:t>experiment</w:t>
+        <w:t>experimental settings</w:t>
+      </w:r>
+      <w:r>
+        <w:t xml:space="preserve">.  In one </w:t>
+      </w:r>
+      <w:r>
+        <w:t>setting</w:t>
       </w:r>
       <w:r>
         <w:t xml:space="preserve">, we </w:t>
       </w:r>
       <w:r>
-        <w:t xml:space="preserve">implement a novel strategy using </w:t>
+        <w:t>designed a Teensy interface</w:t>
+      </w:r>
+      <w:r>
+        <w:t xml:space="preserve"> using </w:t>
       </w:r>
       <w:r>
         <w:t xml:space="preserve">recently developed </w:t>
@@ -5065,10 +5218,28 @@
         <w:t>ADNS-9800 gaming sensors</w:t>
       </w:r>
       <w:r>
-        <w:t xml:space="preserve"> for precise and high speed locomotion tracking, along with </w:t>
-      </w:r>
-      <w:r>
-        <w:t xml:space="preserve">digital commands for individual image frame capture. </w:t>
+        <w:t xml:space="preserve"> for precise and high speed locomotion tracking</w:t>
+      </w:r>
+      <w:r>
+        <w:t xml:space="preserve"> </w:t>
+      </w:r>
+      <w:r>
+        <w:t xml:space="preserve">while </w:t>
+      </w:r>
+      <w:r>
+        <w:t xml:space="preserve">simultaneously </w:t>
+      </w:r>
+      <w:r>
+        <w:t xml:space="preserve">issuing </w:t>
+      </w:r>
+      <w:r>
+        <w:t xml:space="preserve">digital </w:t>
+      </w:r>
+      <w:r>
+        <w:t>pulses</w:t>
+      </w:r>
+      <w:r>
+        <w:t xml:space="preserve"> for individual image frame capture. </w:t>
       </w:r>
       <w:r>
         <w:t>In a second experiment, we</w:t>
@@ -5077,52 +5248,79 @@
         <w:t xml:space="preserve"> designed a Teensy interface capable of commanding</w:t>
       </w:r>
       <w:r>
-        <w:t xml:space="preserve"> four devices with precise timing during </w:t>
+        <w:t xml:space="preserve"> </w:t>
+      </w:r>
+      <w:r>
+        <w:t>four</w:t>
+      </w:r>
+      <w:r>
+        <w:t xml:space="preserve"> devices with precise timing during </w:t>
       </w:r>
       <w:r>
         <w:t>a trace conditioning experiment</w:t>
       </w:r>
       <w:r>
-        <w:t>. In both exp</w:t>
-      </w:r>
-      <w:r>
-        <w:t>e</w:t>
-      </w:r>
-      <w:r>
-        <w:t xml:space="preserve">riments, the timing of the Teensy interface was </w:t>
-      </w:r>
-      <w:r>
-        <w:t xml:space="preserve">accurate to </w:t>
-      </w:r>
-      <w:r>
-        <w:t xml:space="preserve">within </w:t>
-      </w:r>
-      <w:r>
-        <w:t xml:space="preserve">approximately </w:t>
-      </w:r>
-      <w:r>
-        <w:t>30</w:t>
-      </w:r>
-      <w:r>
-        <w:t xml:space="preserve"> </w:t>
-      </w:r>
-      <w:r>
-        <w:t>us</w:t>
-      </w:r>
-      <w:r>
-        <w:t xml:space="preserve"> </w:t>
-      </w:r>
-      <w:r>
-        <w:t xml:space="preserve">per second </w:t>
-      </w:r>
-      <w:r>
-        <w:t>and precise, as measured by the root mean square error of the model fits, to the level of microseconds</w:t>
-      </w:r>
-      <w:r>
-        <w:t>.</w:t>
-      </w:r>
-      <w:r>
-        <w:t xml:space="preserve"> </w:t>
+        <w:t>. These</w:t>
+      </w:r>
+      <w:r>
+        <w:t xml:space="preserve"> </w:t>
+      </w:r>
+      <w:r>
+        <w:t>T</w:t>
+      </w:r>
+      <w:r>
+        <w:t>eensy interface</w:t>
+      </w:r>
+      <w:r>
+        <w:t>s</w:t>
+      </w:r>
+      <w:r>
+        <w:t xml:space="preserve"> can be immediately adopted for the designed</w:t>
+      </w:r>
+      <w:r>
+        <w:t xml:space="preserve"> locomotion and trace conditioning</w:t>
+      </w:r>
+      <w:r>
+        <w:t xml:space="preserve"> behavioral experiments, or custom</w:t>
+      </w:r>
+      <w:r>
+        <w:t>ize</w:t>
+      </w:r>
+      <w:r>
+        <w:t>d for other types of behav</w:t>
+      </w:r>
+      <w:r>
+        <w:t xml:space="preserve">ioral experiments, where </w:t>
+      </w:r>
+      <w:r>
+        <w:t xml:space="preserve">sCMOS </w:t>
+      </w:r>
+      <w:r>
+        <w:t>camera-</w:t>
+      </w:r>
+      <w:r>
+        <w:t xml:space="preserve">based imaging is desired. This </w:t>
+      </w:r>
+      <w:r>
+        <w:t xml:space="preserve">interface </w:t>
+      </w:r>
+      <w:r>
+        <w:t xml:space="preserve">is </w:t>
+      </w:r>
+      <w:r>
+        <w:t>additionally low-</w:t>
+      </w:r>
+      <w:r>
+        <w:t>cost</w:t>
+      </w:r>
+      <w:r>
+        <w:t>, open-source,</w:t>
+      </w:r>
+      <w:r>
+        <w:t xml:space="preserve"> and can be easily scaled for parallel experiments across many animals, or further customized for various t</w:t>
+      </w:r>
+      <w:r>
+        <w:t>ypes of behavioral experiments.</w:t>
       </w:r>
     </w:p>
     <w:p>
@@ -5130,141 +5328,16 @@
         <w:ind w:firstLine="720"/>
       </w:pPr>
       <w:r>
-        <w:t xml:space="preserve">Together, </w:t>
-      </w:r>
-      <w:r>
-        <w:t xml:space="preserve">the </w:t>
-      </w:r>
-      <w:r>
-        <w:t>T</w:t>
-      </w:r>
-      <w:r>
-        <w:t>eensy interface</w:t>
-      </w:r>
-      <w:r>
-        <w:t xml:space="preserve"> can be immediately adopted for the designed</w:t>
-      </w:r>
-      <w:r>
-        <w:t xml:space="preserve"> locomotion and trace conditioning</w:t>
-      </w:r>
-      <w:r>
-        <w:t xml:space="preserve"> behavioral experiments, or custom</w:t>
-      </w:r>
-      <w:r>
-        <w:t>ize</w:t>
-      </w:r>
-      <w:r>
-        <w:t>d for other types of behav</w:t>
-      </w:r>
-      <w:r>
-        <w:t xml:space="preserve">ioral experiments, where </w:t>
-      </w:r>
-      <w:r>
-        <w:t xml:space="preserve">sCMOS </w:t>
-      </w:r>
-      <w:r>
-        <w:t>camera-</w:t>
-      </w:r>
-      <w:r>
-        <w:t xml:space="preserve">based imaging is desired. This </w:t>
-      </w:r>
-      <w:r>
-        <w:t xml:space="preserve">interface </w:t>
-      </w:r>
-      <w:r>
-        <w:t xml:space="preserve">is </w:t>
-      </w:r>
-      <w:r>
-        <w:t xml:space="preserve">additionally low cost and can be easily scaled for parallel experiments across many animals, or further customized </w:t>
-      </w:r>
-      <w:r>
-        <w:t>for various t</w:t>
-      </w:r>
-      <w:r>
-        <w:t>ypes of behavioral experiments.</w:t>
-      </w:r>
-    </w:p>
-    <w:p>
-      <w:pPr>
-        <w:ind w:firstLine="720"/>
-      </w:pPr>
-      <w:r>
-        <w:t>We</w:t>
-      </w:r>
-      <w:r>
-        <w:t xml:space="preserve"> demonstrated </w:t>
-      </w:r>
-      <w:r>
-        <w:t xml:space="preserve">the </w:t>
-      </w:r>
-      <w:r>
-        <w:t xml:space="preserve">precise timing of camera pulse delivery and puff delivery. </w:t>
-      </w:r>
-      <w:r>
-        <w:t>In addition to accurate alignment of imaging with behavior, operant conditioning paradigms need reliable stimulus timing. In th</w:t>
-      </w:r>
-      <w:r>
-        <w:t>e trace conditioning experiment</w:t>
-      </w:r>
-      <w:r>
-        <w:t xml:space="preserve">, </w:t>
-      </w:r>
-      <w:r>
-        <w:t xml:space="preserve">precisely timed </w:t>
-      </w:r>
-      <w:r>
-        <w:t>stimul</w:t>
-      </w:r>
-      <w:r>
-        <w:t>i</w:t>
-      </w:r>
-      <w:r>
-        <w:t xml:space="preserve"> </w:t>
-      </w:r>
-      <w:r>
-        <w:t>are desired.</w:t>
-      </w:r>
-      <w:r>
-        <w:t xml:space="preserve"> </w:t>
-      </w:r>
-      <w:r>
-        <w:t>We illustrate the ability of our</w:t>
-      </w:r>
-      <w:r>
-        <w:t xml:space="preserve"> Teensy</w:t>
-      </w:r>
-      <w:r>
-        <w:t xml:space="preserve"> platform</w:t>
-      </w:r>
-      <w:r>
-        <w:t xml:space="preserve"> to orchestrate</w:t>
-      </w:r>
-      <w:r>
-        <w:t xml:space="preserve"> two classes of digital output simultaneously:</w:t>
-      </w:r>
-      <w:r>
-        <w:t xml:space="preserve"> </w:t>
-      </w:r>
-      <w:r>
-        <w:t xml:space="preserve">long digital pulses </w:t>
-      </w:r>
-      <w:r>
-        <w:t>with high temporal accuracy</w:t>
-      </w:r>
-      <w:r>
-        <w:t xml:space="preserve"> </w:t>
-      </w:r>
-      <w:r>
-        <w:t>and short,</w:t>
-      </w:r>
-      <w:r>
-        <w:t xml:space="preserve"> regular digital pulses to control a </w:t>
-      </w:r>
-      <w:r>
-        <w:t>sCMOS camera</w:t>
-      </w:r>
-      <w:r>
-        <w:t xml:space="preserve"> in a way that synchronizes frame capture times with behavioral events</w:t>
+        <w:t>In both experiments, the timings of camera digital pulses sent by the Teensy interface were precise, as measured by the root mean square error of the model fits, to the level of microseconds</w:t>
+      </w:r>
+      <w:r>
+        <w:t xml:space="preserve">, and </w:t>
+      </w:r>
+      <w:r>
+        <w:t xml:space="preserve">accurate to within approximately 30 us </w:t>
+      </w:r>
+      <w:r>
+        <w:t>per seconds</w:t>
       </w:r>
       <w:r>
         <w:t>.</w:t>
@@ -5272,224 +5345,71 @@
       <w:r>
         <w:t xml:space="preserve"> </w:t>
       </w:r>
-    </w:p>
-    <w:p>
-      <w:pPr>
-        <w:ind w:firstLine="720"/>
-      </w:pPr>
-      <w:r>
-        <w:t>Further, we show that our Teensy platform accurately and precisely delivers a 9500 Hz tone using the Audio library, with amplitude changes synchronized with high frequency, repeated digital pulses directed to a sCMOS camera.</w:t>
-      </w:r>
-      <w:r>
-        <w:t xml:space="preserve"> </w:t>
-      </w:r>
-      <w:r>
-        <w:t>A</w:t>
-      </w:r>
-      <w:r>
-        <w:t xml:space="preserve"> major advantage of the Teensy 3.2 over other microcontrollers is the</w:t>
-      </w:r>
-      <w:r>
-        <w:t xml:space="preserve"> ability of generating </w:t>
-      </w:r>
-      <w:r>
-        <w:t>a true analog signal</w:t>
-      </w:r>
-      <w:r>
-        <w:t xml:space="preserve">. While </w:t>
-      </w:r>
-      <w:r>
-        <w:t xml:space="preserve">Arduino devices </w:t>
-      </w:r>
-      <w:r>
-        <w:t xml:space="preserve">can generate analog signal, </w:t>
-      </w:r>
-      <w:r>
-        <w:t>they need</w:t>
-      </w:r>
-      <w:r>
-        <w:t xml:space="preserve"> extra devices such as resistors and capacitors to create an analog-like signal. Additionally, Teensy offers a built-in “Audio” library for sound synthesis, reading, and mixing, all at 44.1 kHz</w:t>
-      </w:r>
-      <w:r>
-        <w:t xml:space="preserve"> at stereo quality</w:t>
-      </w:r>
-      <w:r>
-        <w:t>.</w:t>
-      </w:r>
-      <w:r>
-        <w:t xml:space="preserve"> This </w:t>
-      </w:r>
-      <w:r>
-        <w:t xml:space="preserve">provides a tool </w:t>
-      </w:r>
-      <w:r>
-        <w:t xml:space="preserve">for many experimental </w:t>
-      </w:r>
-      <w:r>
-        <w:t xml:space="preserve">conditions, especially those needing </w:t>
-      </w:r>
-      <w:r>
-        <w:t>sound</w:t>
-      </w:r>
-      <w:r>
-        <w:t xml:space="preserve">. </w:t>
-      </w:r>
-    </w:p>
-    <w:p>
-      <w:pPr>
-        <w:ind w:firstLine="720"/>
-      </w:pPr>
-      <w:commentRangeStart w:id="32"/>
-      <w:r>
-        <w:t>Ultimately, the precisions of both our puff and sound output are comparable to expensive, available systems such as the Habitest Modular system in conjunction with Coulbourn Graphic State 4 software, which itself offers 1 ms precision (</w:t>
-      </w:r>
-      <w:hyperlink r:id="rId16" w:history="1">
-        <w:r>
-          <w:rPr>
-            <w:rStyle w:val="Hyperlink"/>
-          </w:rPr>
-          <w:t>http://www.coulbourn.com/v/vspfiles/assets/manuals/Graphic%20State%204%20Users%20Manual.pdf</w:t>
-        </w:r>
-      </w:hyperlink>
-      <w:r>
-        <w:t>) , making the Teensy a viable, inexpensive alternative that is also able to capture synchronous imaging data using our simple software design.</w:t>
-      </w:r>
-      <w:commentRangeEnd w:id="32"/>
-      <w:r>
-        <w:rPr>
-          <w:rStyle w:val="CommentReference"/>
-        </w:rPr>
-        <w:commentReference w:id="32"/>
-      </w:r>
-    </w:p>
-    <w:p>
-      <w:pPr>
-        <w:ind w:firstLine="720"/>
-      </w:pPr>
-      <w:r>
-        <w:t>We detected</w:t>
-      </w:r>
-      <w:r>
-        <w:t xml:space="preserve"> </w:t>
-      </w:r>
-      <w:r>
-        <w:t xml:space="preserve">a </w:t>
-      </w:r>
-      <w:r>
-        <w:t xml:space="preserve">small 0.1% </w:t>
-      </w:r>
-      <w:r>
-        <w:t>drift of the Teensy</w:t>
-      </w:r>
-      <w:r>
-        <w:t xml:space="preserve"> processing clock</w:t>
-      </w:r>
-      <w:r>
-        <w:t>.</w:t>
-      </w:r>
-      <w:r>
-        <w:t xml:space="preserve"> This drift </w:t>
-      </w:r>
-      <w:r>
-        <w:t>is</w:t>
-      </w:r>
-      <w:r>
-        <w:t xml:space="preserve"> linear, </w:t>
-      </w:r>
-      <w:r>
-        <w:t>approximately 30us/second</w:t>
-      </w:r>
-      <w:r>
-        <w:t xml:space="preserve">, and can thus be </w:t>
-      </w:r>
-      <w:r>
-        <w:t>calibrate</w:t>
-      </w:r>
-      <w:r>
-        <w:t xml:space="preserve">d if desired. This finding </w:t>
-      </w:r>
-      <w:r>
-        <w:t xml:space="preserve">underscores the </w:t>
-      </w:r>
-      <w:r>
-        <w:t>necessity of a central con</w:t>
-      </w:r>
-      <w:r>
-        <w:t xml:space="preserve">troller for </w:t>
-      </w:r>
-      <w:r>
-        <w:t xml:space="preserve">experimental </w:t>
-      </w:r>
-      <w:r>
-        <w:t>control</w:t>
-      </w:r>
-      <w:r>
-        <w:t xml:space="preserve">. </w:t>
-      </w:r>
-      <w:r>
-        <w:t>S</w:t>
-      </w:r>
-      <w:r>
-        <w:t>ynchronizing different devices only</w:t>
-      </w:r>
-      <w:r>
-        <w:t xml:space="preserve"> </w:t>
-      </w:r>
-      <w:r>
-        <w:t xml:space="preserve">by a single </w:t>
-      </w:r>
-      <w:r>
-        <w:t xml:space="preserve">signal </w:t>
-      </w:r>
-      <w:r>
-        <w:t xml:space="preserve">at </w:t>
-      </w:r>
-      <w:r>
-        <w:t>the start of an experiment</w:t>
-      </w:r>
-      <w:r>
-        <w:t xml:space="preserve"> and then letting these devices run independently</w:t>
-      </w:r>
-      <w:r>
-        <w:t xml:space="preserve"> can lead to problems when trying to acquire motor output or deliver some experimental stimulus and examine cellular behavior with high temporal accuracy. </w:t>
-      </w:r>
-      <w:r>
-        <w:t>Alternatively, i</w:t>
-      </w:r>
-      <w:r>
-        <w:t xml:space="preserve">nitiating </w:t>
-      </w:r>
-      <w:r>
-        <w:t xml:space="preserve">or measuring </w:t>
-      </w:r>
-      <w:r>
-        <w:t>experimental events</w:t>
-      </w:r>
-      <w:r>
-        <w:t xml:space="preserve"> synchronously with frame capture</w:t>
-      </w:r>
-      <w:r>
-        <w:t xml:space="preserve"> </w:t>
-      </w:r>
-      <w:r>
-        <w:t xml:space="preserve">using a central controller in </w:t>
-      </w:r>
-      <w:r>
-        <w:t xml:space="preserve">a high-level source, such as directly from a PC, can introduce timing jitter due to the multitude of tasks that a PC must attend to at any given point in time. For example, a </w:t>
-      </w:r>
-      <w:r>
-        <w:lastRenderedPageBreak/>
-        <w:t>recent calcium imaging study in the striatum finds additional neurological structure related to motor activity on very short timescales</w:t>
-      </w:r>
-      <w:r>
-        <w:t xml:space="preserve">, but finds only velocity correlated with neural activity on longer timescales </w:t>
+      <w:r>
+        <w:t xml:space="preserve">This </w:t>
+      </w:r>
+      <w:r>
+        <w:t>small 0.</w:t>
+      </w:r>
+      <w:r>
+        <w:t>003</w:t>
+      </w:r>
+      <w:r>
+        <w:t>% drift of the Teensy processing clock</w:t>
+      </w:r>
+      <w:r>
+        <w:t xml:space="preserve"> is linear</w:t>
+      </w:r>
+      <w:r>
+        <w:t xml:space="preserve"> and can thus be calibrated if desired. This finding</w:t>
+      </w:r>
+      <w:r>
+        <w:t xml:space="preserve"> additionally</w:t>
+      </w:r>
+      <w:r>
+        <w:t xml:space="preserve"> underscores the necessity of </w:t>
+      </w:r>
+      <w:r>
+        <w:t xml:space="preserve">having </w:t>
+      </w:r>
+      <w:r>
+        <w:t xml:space="preserve">a central controller for experimental control. Synchronizing different devices only by a single signal at the start of an experiment can lead to problems </w:t>
+      </w:r>
+      <w:r>
+        <w:t>if these devices have different temporal drifts, particularly if experiments are long in duration</w:t>
+      </w:r>
+      <w:r>
+        <w:t xml:space="preserve">. Alternatively, initiating or measuring experimental events </w:t>
+      </w:r>
+      <w:r>
+        <w:t>on a frame-by-frame basis</w:t>
+      </w:r>
+      <w:r>
+        <w:t xml:space="preserve"> </w:t>
+      </w:r>
+      <w:r>
+        <w:t>using a PC</w:t>
+      </w:r>
+      <w:r>
+        <w:t xml:space="preserve"> </w:t>
+      </w:r>
+      <w:r>
+        <w:t xml:space="preserve">for timing </w:t>
+      </w:r>
+      <w:r>
+        <w:t xml:space="preserve">can introduce timing jitter due to the multitude of tasks that a PC must attend to at any given point in time. </w:t>
+      </w:r>
+      <w:r>
+        <w:t xml:space="preserve">This jitter can have a significant impact depending on the study. For example, a </w:t>
+      </w:r>
+      <w:r>
+        <w:t xml:space="preserve">recent calcium imaging study in the striatum finds additional neurological structure related to motor activity on very short timescales, but finds only velocity correlated with neural activity on longer timescales </w:t>
       </w:r>
       <w:sdt>
         <w:sdtPr>
           <w:id w:val="-639345187"/>
           <w:citation/>
         </w:sdtPr>
-        <w:sdtEndPr/>
         <w:sdtContent>
           <w:r>
             <w:fldChar w:fldCharType="begin"/>
@@ -5512,58 +5432,252 @@
         </w:sdtContent>
       </w:sdt>
       <w:r>
-        <w:t>.</w:t>
-      </w:r>
-      <w:r>
-        <w:t xml:space="preserve"> This suggests that with sufficient timing jitter, </w:t>
-      </w:r>
-      <w:r>
-        <w:t xml:space="preserve">correlations </w:t>
-      </w:r>
-      <w:r>
-        <w:t xml:space="preserve">and information </w:t>
-      </w:r>
-      <w:r>
-        <w:t xml:space="preserve">on short time scales could be missed, yielding </w:t>
-      </w:r>
-      <w:r>
-        <w:t>erroneous conclusions.</w:t>
+        <w:t>. This suggests that with sufficient timing jitter, correlations and information on short time scales could be missed, yielding erroneous conclusions.</w:t>
       </w:r>
     </w:p>
     <w:p>
       <w:pPr>
         <w:ind w:firstLine="720"/>
       </w:pPr>
-      <w:r>
-        <w:t>The precision and flexibility of the Teensy 3.2 microcontroller make this a user-friendly, easily adaptable, accurate, and precise tool for to utilize in different experimental designs that benefit from synchronous image capture and behavioral control and data acquisition.</w:t>
+      <w:bookmarkStart w:id="5" w:name="_GoBack"/>
+      <w:bookmarkEnd w:id="5"/>
+      <w:r>
+        <w:t>We</w:t>
+      </w:r>
+      <w:r>
+        <w:t xml:space="preserve"> further characterized the accuracy and precision of other tasks performed while the Teensy</w:t>
+      </w:r>
+      <w:r>
+        <w:t xml:space="preserve"> interface</w:t>
+      </w:r>
+      <w:r>
+        <w:t xml:space="preserve"> </w:t>
+      </w:r>
+      <w:r>
+        <w:t>continued</w:t>
+      </w:r>
+      <w:r>
+        <w:t xml:space="preserve"> repetitive camera digital pulses</w:t>
+      </w:r>
+      <w:r>
+        <w:t>, such as puff and tone output</w:t>
+      </w:r>
+      <w:r>
+        <w:t xml:space="preserve">. </w:t>
+      </w:r>
+      <w:r>
+        <w:t>In th</w:t>
+      </w:r>
+      <w:r>
+        <w:t>e trace conditioning experiment</w:t>
+      </w:r>
+      <w:r>
+        <w:t xml:space="preserve">, </w:t>
+      </w:r>
+      <w:r>
+        <w:t xml:space="preserve">precisely timed </w:t>
+      </w:r>
+      <w:r>
+        <w:t>stimul</w:t>
+      </w:r>
+      <w:r>
+        <w:t>i</w:t>
+      </w:r>
+      <w:r>
+        <w:t xml:space="preserve"> </w:t>
+      </w:r>
+      <w:r>
+        <w:t>are desired.</w:t>
+      </w:r>
+      <w:r>
+        <w:t xml:space="preserve"> </w:t>
+      </w:r>
+      <w:r>
+        <w:t>We illustrate</w:t>
+      </w:r>
+      <w:r>
+        <w:t>d</w:t>
+      </w:r>
+      <w:r>
+        <w:t xml:space="preserve"> the ability of our</w:t>
+      </w:r>
+      <w:r>
+        <w:t xml:space="preserve"> Teensy</w:t>
+      </w:r>
+      <w:r>
+        <w:t xml:space="preserve"> platform</w:t>
+      </w:r>
+      <w:r>
+        <w:t xml:space="preserve"> to orchestrate</w:t>
+      </w:r>
+      <w:r>
+        <w:t xml:space="preserve"> two classes of digital output simultaneously:</w:t>
+      </w:r>
+      <w:r>
+        <w:t xml:space="preserve"> </w:t>
+      </w:r>
+      <w:r>
+        <w:t xml:space="preserve">long digital pulses </w:t>
+      </w:r>
+      <w:r>
+        <w:t>with high temporal accuracy</w:t>
+      </w:r>
+      <w:r>
+        <w:t xml:space="preserve"> </w:t>
+      </w:r>
+      <w:r>
+        <w:t>and short,</w:t>
+      </w:r>
+      <w:r>
+        <w:t xml:space="preserve"> regular digital pulses to control a </w:t>
+      </w:r>
+      <w:r>
+        <w:t>sCMOS camera</w:t>
+      </w:r>
+      <w:r>
+        <w:t xml:space="preserve"> in a way that synchronizes frame capture times with behavioral events</w:t>
+      </w:r>
+      <w:r>
+        <w:t>.</w:t>
+      </w:r>
+      <w:r>
+        <w:t xml:space="preserve"> </w:t>
       </w:r>
     </w:p>
     <w:p>
       <w:pPr>
-        <w:rPr>
-          <w:b/>
-        </w:rPr>
+        <w:ind w:firstLine="720"/>
       </w:pPr>
-      <w:commentRangeStart w:id="33"/>
-      <w:r>
-        <w:rPr>
-          <w:b/>
-        </w:rPr>
-        <w:t>Figures</w:t>
-      </w:r>
-      <w:commentRangeEnd w:id="33"/>
-      <w:r>
-        <w:rPr>
-          <w:rStyle w:val="CommentReference"/>
-        </w:rPr>
-        <w:commentReference w:id="33"/>
+      <w:r>
+        <w:t xml:space="preserve">Further, we show that our Teensy platform accurately and precisely delivers a 9500 Hz tone using the Audio library, with amplitude changes synchronized with high frequency, repeated digital pulses directed to a sCMOS camera. </w:t>
+      </w:r>
+      <w:r>
+        <w:t>A</w:t>
+      </w:r>
+      <w:r>
+        <w:t xml:space="preserve"> major advantage of the Teensy 3.2 over other microcontrollers is the</w:t>
+      </w:r>
+      <w:r>
+        <w:t xml:space="preserve"> ability of generating </w:t>
+      </w:r>
+      <w:r>
+        <w:t>a true analog signal</w:t>
+      </w:r>
+      <w:r>
+        <w:t xml:space="preserve">. While </w:t>
+      </w:r>
+      <w:r>
+        <w:t xml:space="preserve">Arduino devices </w:t>
+      </w:r>
+      <w:r>
+        <w:t xml:space="preserve">can generate analog signal, </w:t>
+      </w:r>
+      <w:r>
+        <w:t>they need</w:t>
+      </w:r>
+      <w:r>
+        <w:t xml:space="preserve"> </w:t>
+      </w:r>
+      <w:r>
+        <w:lastRenderedPageBreak/>
+        <w:t xml:space="preserve">extra devices such as resistors and capacitors to create an analog-like signal. Additionally, </w:t>
+      </w:r>
+      <w:r>
+        <w:t xml:space="preserve">the </w:t>
+      </w:r>
+      <w:r>
+        <w:t>Teensy offers a built-in “Audio” library for sound synthesis, reading, and mixing, all at 44.1 kHz</w:t>
+      </w:r>
+      <w:r>
+        <w:t xml:space="preserve"> at stereo quality</w:t>
+      </w:r>
+      <w:r>
+        <w:t>.</w:t>
+      </w:r>
+      <w:r>
+        <w:t xml:space="preserve"> This </w:t>
+      </w:r>
+      <w:r>
+        <w:t xml:space="preserve">provides a tool </w:t>
+      </w:r>
+      <w:r>
+        <w:t xml:space="preserve">for many experimental </w:t>
+      </w:r>
+      <w:r>
+        <w:t xml:space="preserve">conditions, especially those needing </w:t>
+      </w:r>
+      <w:r>
+        <w:t>sound</w:t>
+      </w:r>
+      <w:r>
+        <w:t xml:space="preserve">. </w:t>
       </w:r>
     </w:p>
     <w:p>
-      <w:r>
+      <w:pPr>
+        <w:ind w:firstLine="720"/>
+      </w:pPr>
+      <w:commentRangeStart w:id="6"/>
+      <w:r>
+        <w:t>Ultimately, the precisions of both our puff and sound output are comparable to expensive, available systems such as the Habitest Modular system in conjunction with Coulbourn Graphic State 4 software, which itself offers 1 ms precision (</w:t>
+      </w:r>
+      <w:hyperlink r:id="rId16" w:history="1">
+        <w:r>
+          <w:rPr>
+            <w:rStyle w:val="Hyperlink"/>
+          </w:rPr>
+          <w:t>http://www.coulbourn.com/v/vspfiles/assets/manuals/Graphic%20State%204%20Users%20Manual.pdf</w:t>
+        </w:r>
+      </w:hyperlink>
+      <w:r>
+        <w:t xml:space="preserve">) , making the Teensy a viable, inexpensive alternative that is also able to </w:t>
+      </w:r>
+      <w:r>
+        <w:t xml:space="preserve">simultaneously </w:t>
+      </w:r>
+      <w:r>
+        <w:t>capture imaging data using our simple software design.</w:t>
+      </w:r>
+      <w:commentRangeEnd w:id="6"/>
+      <w:r>
+        <w:rPr>
+          <w:rStyle w:val="CommentReference"/>
+        </w:rPr>
+        <w:commentReference w:id="6"/>
+      </w:r>
+      <w:r>
+        <w:t xml:space="preserve"> </w:t>
+      </w:r>
+      <w:r>
+        <w:t>The precision and flexibility of the Teensy 3.2 microcontroller make this a user-friendly, easily adaptable, accurate, and precise tool for to utilize in different experimental designs that benefit from synchronous image capture and behavioral control and data acquisition.</w:t>
+      </w:r>
+    </w:p>
+    <w:p>
+      <w:pPr>
         <w:rPr>
           <w:b/>
         </w:rPr>
+      </w:pPr>
+      <w:commentRangeStart w:id="7"/>
+      <w:r>
+        <w:rPr>
+          <w:b/>
+        </w:rPr>
+        <w:t>Figures</w:t>
+      </w:r>
+      <w:commentRangeEnd w:id="7"/>
+      <w:r>
+        <w:rPr>
+          <w:rStyle w:val="CommentReference"/>
+        </w:rPr>
+        <w:commentReference w:id="7"/>
+      </w:r>
+    </w:p>
+    <w:p>
+      <w:r>
+        <w:rPr>
+          <w:b/>
+        </w:rPr>
         <w:t>Figure 1.</w:t>
       </w:r>
       <w:r>
@@ -5620,12 +5734,12 @@
       <w:r>
         <w:t xml:space="preserve"> This experimental design consists of a Teensy 3.2 connected to two ADNS-9800 sensors</w:t>
       </w:r>
-      <w:ins w:id="34" w:author="X Han" w:date="2018-11-14T23:50:00Z">
+      <w:ins w:id="8" w:author="X Han" w:date="2018-11-14T23:50:00Z">
         <w:r>
           <w:t xml:space="preserve"> via serial-peripheral interfaces, </w:t>
         </w:r>
       </w:ins>
-      <w:del w:id="35" w:author="X Han" w:date="2018-11-14T23:50:00Z">
+      <w:del w:id="9" w:author="X Han" w:date="2018-11-14T23:50:00Z">
         <w:r>
           <w:delText xml:space="preserve"> </w:delText>
         </w:r>
@@ -5633,12 +5747,12 @@
       <w:r>
         <w:t>and a CMOS camera</w:t>
       </w:r>
-      <w:ins w:id="36" w:author="X Han" w:date="2018-11-14T23:50:00Z">
+      <w:ins w:id="10" w:author="X Han" w:date="2018-11-14T23:50:00Z">
         <w:r>
           <w:t xml:space="preserve"> through </w:t>
         </w:r>
       </w:ins>
-      <w:del w:id="37" w:author="X Han" w:date="2018-11-14T23:50:00Z">
+      <w:del w:id="11" w:author="X Han" w:date="2018-11-14T23:50:00Z">
         <w:r>
           <w:delText xml:space="preserve">, via serial-peripheral interfaces and </w:delText>
         </w:r>
@@ -5646,12 +5760,12 @@
       <w:r>
         <w:t xml:space="preserve">a coaxial cable </w:t>
       </w:r>
-      <w:del w:id="38" w:author="X Han" w:date="2018-11-14T23:50:00Z">
+      <w:del w:id="12" w:author="X Han" w:date="2018-11-14T23:50:00Z">
         <w:r>
           <w:delText xml:space="preserve">via </w:delText>
         </w:r>
       </w:del>
-      <w:ins w:id="39" w:author="X Han" w:date="2018-11-14T23:50:00Z">
+      <w:ins w:id="13" w:author="X Han" w:date="2018-11-14T23:50:00Z">
         <w:r>
           <w:t xml:space="preserve">with </w:t>
         </w:r>
@@ -5659,7 +5773,7 @@
       <w:r>
         <w:t>SMA connectors</w:t>
       </w:r>
-      <w:del w:id="40" w:author="X Han" w:date="2018-11-14T23:50:00Z">
+      <w:del w:id="14" w:author="X Han" w:date="2018-11-14T23:50:00Z">
         <w:r>
           <w:delText>, respectively</w:delText>
         </w:r>
@@ -5667,12 +5781,12 @@
       <w:r>
         <w:t xml:space="preserve">. Every 50 milliseconds, a digital pulse </w:t>
       </w:r>
-      <w:ins w:id="41" w:author="X Han" w:date="2018-11-14T23:50:00Z">
+      <w:ins w:id="15" w:author="X Han" w:date="2018-11-14T23:50:00Z">
         <w:r>
           <w:t xml:space="preserve">was send to </w:t>
         </w:r>
       </w:ins>
-      <w:del w:id="42" w:author="X Han" w:date="2018-11-14T23:51:00Z">
+      <w:del w:id="16" w:author="X Han" w:date="2018-11-14T23:51:00Z">
         <w:r>
           <w:delText xml:space="preserve">triggers </w:delText>
         </w:r>
@@ -5683,12 +5797,12 @@
       <w:r>
         <w:t xml:space="preserve">camera </w:t>
       </w:r>
-      <w:ins w:id="43" w:author="X Han" w:date="2018-11-14T23:51:00Z">
+      <w:ins w:id="17" w:author="X Han" w:date="2018-11-14T23:51:00Z">
         <w:r>
           <w:t xml:space="preserve">to initiate an image frame capture, as well as to acquire </w:t>
         </w:r>
       </w:ins>
-      <w:del w:id="44" w:author="X Han" w:date="2018-11-14T23:51:00Z">
+      <w:del w:id="18" w:author="X Han" w:date="2018-11-14T23:51:00Z">
         <w:r>
           <w:delText xml:space="preserve">to capture an image while simultaneously acquiring </w:delText>
         </w:r>
@@ -5696,12 +5810,12 @@
       <w:r>
         <w:t>mot</w:t>
       </w:r>
-      <w:ins w:id="45" w:author="X Han" w:date="2018-11-14T23:51:00Z">
+      <w:ins w:id="19" w:author="X Han" w:date="2018-11-14T23:51:00Z">
         <w:r>
           <w:t>ion</w:t>
         </w:r>
       </w:ins>
-      <w:del w:id="46" w:author="X Han" w:date="2018-11-14T23:51:00Z">
+      <w:del w:id="20" w:author="X Han" w:date="2018-11-14T23:51:00Z">
         <w:r>
           <w:delText>or</w:delText>
         </w:r>
@@ -5709,7 +5823,7 @@
       <w:r>
         <w:t xml:space="preserve"> data from both ADNS sensors and sending them </w:t>
       </w:r>
-      <w:del w:id="47" w:author="X Han" w:date="2018-11-14T23:51:00Z">
+      <w:del w:id="21" w:author="X Han" w:date="2018-11-14T23:51:00Z">
         <w:r>
           <w:delText xml:space="preserve">via a USB </w:delText>
         </w:r>
@@ -5717,7 +5831,7 @@
       <w:r>
         <w:t>to a PC</w:t>
       </w:r>
-      <w:ins w:id="48" w:author="X Han" w:date="2018-11-14T23:51:00Z">
+      <w:ins w:id="22" w:author="X Han" w:date="2018-11-14T23:51:00Z">
         <w:r>
           <w:t xml:space="preserve"> via a USB</w:t>
         </w:r>
@@ -5725,12 +5839,12 @@
       <w:r>
         <w:t xml:space="preserve">. The PC initiates each experiment by sending serial data consisting of the length of the experiment and </w:t>
       </w:r>
-      <w:del w:id="49" w:author="X Han" w:date="2018-11-14T23:52:00Z">
+      <w:del w:id="23" w:author="X Han" w:date="2018-11-14T23:52:00Z">
         <w:r>
           <w:delText xml:space="preserve">imaging </w:delText>
         </w:r>
       </w:del>
-      <w:ins w:id="50" w:author="X Han" w:date="2018-11-14T23:52:00Z">
+      <w:ins w:id="24" w:author="X Han" w:date="2018-11-14T23:52:00Z">
         <w:r>
           <w:t xml:space="preserve">the digital output </w:t>
         </w:r>
@@ -5759,7 +5873,7 @@
       <w:r>
         <w:t xml:space="preserve"> </w:t>
       </w:r>
-      <w:del w:id="51" w:author="X Han" w:date="2018-11-14T23:52:00Z">
+      <w:del w:id="25" w:author="X Han" w:date="2018-11-14T23:52:00Z">
         <w:r>
           <w:delText xml:space="preserve">tone/light and puff </w:delText>
         </w:r>
@@ -5767,7 +5881,7 @@
       <w:r>
         <w:t>trace</w:t>
       </w:r>
-      <w:ins w:id="52" w:author="X Han" w:date="2018-11-14T23:52:00Z">
+      <w:ins w:id="26" w:author="X Han" w:date="2018-11-14T23:52:00Z">
         <w:r>
           <w:t xml:space="preserve"> eye-blink</w:t>
         </w:r>
@@ -5778,39 +5892,39 @@
       <w:r>
         <w:t xml:space="preserve"> </w:t>
       </w:r>
-      <w:moveToRangeStart w:id="53" w:author="X Han" w:date="2018-11-14T23:55:00Z" w:name="move530003044"/>
-      <w:moveTo w:id="54" w:author="X Han" w:date="2018-11-14T23:55:00Z">
+      <w:moveToRangeStart w:id="27" w:author="X Han" w:date="2018-11-14T23:55:00Z" w:name="move530003044"/>
+      <w:moveTo w:id="28" w:author="X Han" w:date="2018-11-14T23:55:00Z">
         <w:r>
           <w:t xml:space="preserve">In order to generate a sound </w:t>
         </w:r>
-        <w:del w:id="55" w:author="X Han" w:date="2018-11-14T23:55:00Z">
+        <w:del w:id="29" w:author="X Han" w:date="2018-11-14T23:55:00Z">
           <w:r>
             <w:delText>loud enough for</w:delText>
           </w:r>
         </w:del>
       </w:moveTo>
-      <w:ins w:id="56" w:author="X Han" w:date="2018-11-14T23:55:00Z">
+      <w:ins w:id="30" w:author="X Han" w:date="2018-11-14T23:55:00Z">
         <w:r>
           <w:t>through</w:t>
         </w:r>
       </w:ins>
-      <w:moveTo w:id="57" w:author="X Han" w:date="2018-11-14T23:55:00Z">
+      <w:moveTo w:id="31" w:author="X Han" w:date="2018-11-14T23:55:00Z">
         <w:r>
           <w:t xml:space="preserve"> the speaker, the Teensy is soldered to a prop-shield, which contains an amplifier. </w:t>
         </w:r>
       </w:moveTo>
-      <w:moveToRangeEnd w:id="53"/>
-      <w:del w:id="58" w:author="X Han" w:date="2018-11-14T23:53:00Z">
+      <w:moveToRangeEnd w:id="27"/>
+      <w:del w:id="32" w:author="X Han" w:date="2018-11-14T23:53:00Z">
         <w:r>
           <w:delText>This experiment</w:delText>
         </w:r>
       </w:del>
-      <w:del w:id="59" w:author="X Han" w:date="2018-11-14T23:52:00Z">
+      <w:del w:id="33" w:author="X Han" w:date="2018-11-14T23:52:00Z">
         <w:r>
           <w:delText>al design</w:delText>
         </w:r>
       </w:del>
-      <w:del w:id="60" w:author="X Han" w:date="2018-11-14T23:53:00Z">
+      <w:del w:id="34" w:author="X Han" w:date="2018-11-14T23:53:00Z">
         <w:r>
           <w:delText xml:space="preserve"> constitutes a classic </w:delText>
         </w:r>
@@ -5824,7 +5938,7 @@
       <w:r>
         <w:t xml:space="preserve">The </w:t>
       </w:r>
-      <w:del w:id="61" w:author="X Han" w:date="2018-11-14T23:53:00Z">
+      <w:del w:id="35" w:author="X Han" w:date="2018-11-14T23:53:00Z">
         <w:r>
           <w:delText>user specifies via MATLAB or</w:delText>
         </w:r>
@@ -5838,7 +5952,7 @@
       <w:r>
         <w:t xml:space="preserve">length and </w:t>
       </w:r>
-      <w:ins w:id="62" w:author="X Han" w:date="2018-11-14T23:53:00Z">
+      <w:ins w:id="36" w:author="X Han" w:date="2018-11-14T23:53:00Z">
         <w:r>
           <w:t xml:space="preserve">the </w:t>
         </w:r>
@@ -5849,7 +5963,7 @@
       <w:r>
         <w:t>al trials</w:t>
       </w:r>
-      <w:ins w:id="63" w:author="X Han" w:date="2018-11-14T23:53:00Z">
+      <w:ins w:id="37" w:author="X Han" w:date="2018-11-14T23:53:00Z">
         <w:r>
           <w:t xml:space="preserve"> were specified in Matlab</w:t>
         </w:r>
@@ -5857,14 +5971,14 @@
       <w:r>
         <w:t xml:space="preserve">. </w:t>
       </w:r>
-      <w:moveToRangeStart w:id="64" w:author="X Han" w:date="2018-11-14T23:55:00Z" w:name="move530003078"/>
-      <w:moveTo w:id="65" w:author="X Han" w:date="2018-11-14T23:55:00Z">
+      <w:moveToRangeStart w:id="38" w:author="X Han" w:date="2018-11-14T23:55:00Z" w:name="move530003078"/>
+      <w:moveTo w:id="39" w:author="X Han" w:date="2018-11-14T23:55:00Z">
         <w:r>
           <w:t>The Teensy 3.2 sends time stamps, trial, and stimulus information via the USB back to the PC.</w:t>
         </w:r>
       </w:moveTo>
-      <w:moveToRangeEnd w:id="64"/>
-      <w:del w:id="66" w:author="X Han" w:date="2018-11-14T23:53:00Z">
+      <w:moveToRangeEnd w:id="38"/>
+      <w:del w:id="40" w:author="X Han" w:date="2018-11-14T23:53:00Z">
         <w:r>
           <w:delText xml:space="preserve">This information </w:delText>
         </w:r>
@@ -5881,22 +5995,22 @@
       <w:r>
         <w:t xml:space="preserve">In each trial, the Teensy </w:t>
       </w:r>
-      <w:del w:id="67" w:author="X Han" w:date="2018-11-14T23:53:00Z">
+      <w:del w:id="41" w:author="X Han" w:date="2018-11-14T23:53:00Z">
         <w:r>
           <w:delText xml:space="preserve">initiates </w:delText>
         </w:r>
       </w:del>
-      <w:ins w:id="68" w:author="X Han" w:date="2018-11-14T23:53:00Z">
+      <w:ins w:id="42" w:author="X Han" w:date="2018-11-14T23:53:00Z">
         <w:r>
           <w:t>g</w:t>
         </w:r>
       </w:ins>
-      <w:ins w:id="69" w:author="X Han" w:date="2018-11-14T23:54:00Z">
+      <w:ins w:id="43" w:author="X Han" w:date="2018-11-14T23:54:00Z">
         <w:r>
           <w:t>enerates? Or initiates?</w:t>
         </w:r>
       </w:ins>
-      <w:ins w:id="70" w:author="X Han" w:date="2018-11-14T23:53:00Z">
+      <w:ins w:id="44" w:author="X Han" w:date="2018-11-14T23:53:00Z">
         <w:r>
           <w:t xml:space="preserve"> </w:t>
         </w:r>
@@ -5904,12 +6018,12 @@
       <w:r>
         <w:t>a 9500 Hz tone</w:t>
       </w:r>
-      <w:ins w:id="71" w:author="X Han" w:date="2018-11-14T23:54:00Z">
+      <w:ins w:id="45" w:author="X Han" w:date="2018-11-14T23:54:00Z">
         <w:r>
           <w:t xml:space="preserve"> at a sampling rate of</w:t>
         </w:r>
       </w:ins>
-      <w:del w:id="72" w:author="X Han" w:date="2018-11-14T23:54:00Z">
+      <w:del w:id="46" w:author="X Han" w:date="2018-11-14T23:54:00Z">
         <w:r>
           <w:delText xml:space="preserve"> at</w:delText>
         </w:r>
@@ -5917,12 +6031,12 @@
       <w:r>
         <w:t xml:space="preserve"> 44.1 kHz. The</w:t>
       </w:r>
-      <w:del w:id="73" w:author="X Han" w:date="2018-11-14T23:54:00Z">
+      <w:del w:id="47" w:author="X Han" w:date="2018-11-14T23:54:00Z">
         <w:r>
           <w:delText>se stimuli</w:delText>
         </w:r>
       </w:del>
-      <w:ins w:id="74" w:author="X Han" w:date="2018-11-14T23:54:00Z">
+      <w:ins w:id="48" w:author="X Han" w:date="2018-11-14T23:54:00Z">
         <w:r>
           <w:t>tone stimuli</w:t>
         </w:r>
@@ -5930,12 +6044,12 @@
       <w:r>
         <w:t xml:space="preserve"> are followed by an </w:t>
       </w:r>
-      <w:del w:id="75" w:author="X Han" w:date="2018-11-14T23:54:00Z">
+      <w:del w:id="49" w:author="X Han" w:date="2018-11-14T23:54:00Z">
         <w:r>
           <w:delText xml:space="preserve">air </w:delText>
         </w:r>
       </w:del>
-      <w:ins w:id="76" w:author="X Han" w:date="2018-11-14T23:54:00Z">
+      <w:ins w:id="50" w:author="X Han" w:date="2018-11-14T23:54:00Z">
         <w:r>
           <w:t xml:space="preserve">eye </w:t>
         </w:r>
@@ -5943,7 +6057,7 @@
       <w:r>
         <w:t>puff</w:t>
       </w:r>
-      <w:del w:id="77" w:author="X Han" w:date="2018-11-14T23:54:00Z">
+      <w:del w:id="51" w:author="X Han" w:date="2018-11-14T23:54:00Z">
         <w:r>
           <w:delText>, also delivered via the Teensy</w:delText>
         </w:r>
@@ -5951,21 +6065,21 @@
       <w:r>
         <w:t xml:space="preserve">. </w:t>
       </w:r>
-      <w:moveFromRangeStart w:id="78" w:author="X Han" w:date="2018-11-14T23:55:00Z" w:name="move530003044"/>
-      <w:moveFrom w:id="79" w:author="X Han" w:date="2018-11-14T23:55:00Z">
+      <w:moveFromRangeStart w:id="52" w:author="X Han" w:date="2018-11-14T23:55:00Z" w:name="move530003044"/>
+      <w:moveFrom w:id="53" w:author="X Han" w:date="2018-11-14T23:55:00Z">
         <w:r>
           <w:t>In order to generate a sound loud enough for the speaker, the Teensy is soldered to a prop-shield, which contains an amplifier.</w:t>
         </w:r>
         <w:r>
           <w:t xml:space="preserve"> </w:t>
         </w:r>
-        <w:moveFromRangeStart w:id="80" w:author="X Han" w:date="2018-11-14T23:55:00Z" w:name="move530003078"/>
-        <w:moveFromRangeEnd w:id="78"/>
+        <w:moveFromRangeStart w:id="54" w:author="X Han" w:date="2018-11-14T23:55:00Z" w:name="move530003078"/>
+        <w:moveFromRangeEnd w:id="52"/>
         <w:r>
           <w:t>The Teensy 3.2 sends time stamps, trial, and stimulus information via the USB back to the PC.</w:t>
         </w:r>
       </w:moveFrom>
-      <w:moveFromRangeEnd w:id="80"/>
+      <w:moveFromRangeEnd w:id="54"/>
     </w:p>
     <w:p>
       <w:r>
@@ -5983,7 +6097,7 @@
       <w:r>
         <w:t>Detailed electrical</w:t>
       </w:r>
-      <w:ins w:id="81" w:author="X Han" w:date="2018-11-14T23:49:00Z">
+      <w:ins w:id="55" w:author="X Han" w:date="2018-11-14T23:49:00Z">
         <w:r>
           <w:t xml:space="preserve"> wiring</w:t>
         </w:r>
@@ -6117,6 +6231,7 @@
         <w:rPr>
           <w:u w:val="single"/>
         </w:rPr>
+        <w:lastRenderedPageBreak/>
         <w:t>+</w:t>
       </w:r>
       <w:r>
@@ -6248,11 +6363,7 @@
         <w:t>.</w:t>
       </w:r>
       <w:r>
-        <w:t xml:space="preserve"> </w:t>
-      </w:r>
-      <w:r>
-        <w:lastRenderedPageBreak/>
-        <w:t>These measurements have a correspondence near 1:1 (R</w:t>
+        <w:t xml:space="preserve"> These measurements have a correspondence near 1:1 (R</w:t>
       </w:r>
       <w:r>
         <w:rPr>
@@ -7702,6 +7813,7 @@
                 <w:rPr>
                   <w:noProof/>
                 </w:rPr>
+                <w:lastRenderedPageBreak/>
                 <w:t xml:space="preserve">D'Ausilio, A. (2012). Arduino: A Low-Cost Multipurpose Lab Equipment. </w:t>
               </w:r>
               <w:r>
@@ -7760,7 +7872,6 @@
                 <w:rPr>
                   <w:noProof/>
                 </w:rPr>
-                <w:lastRenderedPageBreak/>
                 <w:t xml:space="preserve">Klaus, A., Martins, G. J., Paixao, V. B., Zhou, P., Paninski, L., &amp; Costa, R. M. (2017). The Spatiotemporal Organization of the Striatum Encodes Action Space. </w:t>
               </w:r>
               <w:r>
@@ -7967,7 +8078,7 @@
       </w:r>
     </w:p>
   </w:comment>
-  <w:comment w:id="5" w:author="X Han" w:date="2018-11-14T22:36:00Z" w:initials="XH">
+  <w:comment w:id="4" w:author="Michael Romano" w:date="2018-11-15T12:37:00Z" w:initials="c">
     <w:p>
       <w:pPr>
         <w:pStyle w:val="CommentText"/>
@@ -7979,11 +8090,11 @@
         <w:annotationRef/>
       </w:r>
       <w:r>
-        <w:t>What is this main function? Is this interval timer?</w:t>
+        <w:t>Check with Howard</w:t>
       </w:r>
     </w:p>
   </w:comment>
-  <w:comment w:id="10" w:author="X Han" w:date="2018-11-14T22:38:00Z" w:initials="XH">
+  <w:comment w:id="6" w:author="X Han" w:date="2018-11-14T23:24:00Z" w:initials="XH">
     <w:p>
       <w:pPr>
         <w:pStyle w:val="CommentText"/>
@@ -7995,269 +8106,11 @@
         <w:annotationRef/>
       </w:r>
       <w:r>
-        <w:t>I don’t see x, y before. What is x, y?</w:t>
+        <w:t>Ok. Either you provide data for this, or move it to discussion.</w:t>
       </w:r>
     </w:p>
   </w:comment>
-  <w:comment w:id="4" w:author="X Han" w:date="2018-11-14T22:39:00Z" w:initials="XH">
-    <w:p>
-      <w:pPr>
-        <w:pStyle w:val="CommentText"/>
-      </w:pPr>
-      <w:r>
-        <w:rPr>
-          <w:rStyle w:val="CommentReference"/>
-        </w:rPr>
-        <w:annotationRef/>
-      </w:r>
-      <w:r>
-        <w:t>Ok so for this paragraph. Do we need to talk about how to get data from sensor, and then how to call it?</w:t>
-      </w:r>
-    </w:p>
-  </w:comment>
-  <w:comment w:id="16" w:author="X Han" w:date="2018-11-14T23:42:00Z" w:initials="XH">
-    <w:p>
-      <w:pPr>
-        <w:pStyle w:val="CommentText"/>
-      </w:pPr>
-      <w:r>
-        <w:rPr>
-          <w:rStyle w:val="CommentReference"/>
-        </w:rPr>
-        <w:annotationRef/>
-      </w:r>
-      <w:r>
-        <w:t>Still need to add how you generated 9500Hz. I don’t see this details.</w:t>
-      </w:r>
-    </w:p>
-  </w:comment>
-  <w:comment w:id="17" w:author="Michael Romano" w:date="2018-11-15T07:21:00Z" w:initials="c">
-    <w:p>
-      <w:pPr>
-        <w:pStyle w:val="CommentText"/>
-      </w:pPr>
-      <w:r>
-        <w:rPr>
-          <w:rStyle w:val="CommentReference"/>
-        </w:rPr>
-        <w:annotationRef/>
-      </w:r>
-      <w:r>
-        <w:t xml:space="preserve">This is automatically generated </w:t>
-      </w:r>
-    </w:p>
-  </w:comment>
-  <w:comment w:id="18" w:author="Michael Romano" w:date="2018-11-15T07:20:00Z" w:initials="c">
-    <w:p>
-      <w:pPr>
-        <w:pStyle w:val="CommentText"/>
-      </w:pPr>
-      <w:r>
-        <w:rPr>
-          <w:rStyle w:val="CommentReference"/>
-        </w:rPr>
-        <w:annotationRef/>
-      </w:r>
-      <w:r>
-        <w:t>This is an arbitrary value created using the sine library</w:t>
-      </w:r>
-    </w:p>
-  </w:comment>
-  <w:comment w:id="20" w:author="X Han" w:date="2018-11-14T22:43:00Z" w:initials="XH">
-    <w:p>
-      <w:pPr>
-        <w:pStyle w:val="CommentText"/>
-      </w:pPr>
-      <w:r>
-        <w:rPr>
-          <w:rStyle w:val="CommentReference"/>
-        </w:rPr>
-        <w:annotationRef/>
-      </w:r>
-      <w:r>
-        <w:t>What function?</w:t>
-      </w:r>
-    </w:p>
-  </w:comment>
-  <w:comment w:id="21" w:author="Michael Romano" w:date="2018-11-15T07:23:00Z" w:initials="c">
-    <w:p>
-      <w:pPr>
-        <w:pStyle w:val="CommentText"/>
-      </w:pPr>
-      <w:r>
-        <w:rPr>
-          <w:rStyle w:val="CommentReference"/>
-        </w:rPr>
-        <w:annotationRef/>
-      </w:r>
-      <w:r>
-        <w:t>Does this make it easier to understand?</w:t>
-      </w:r>
-    </w:p>
-  </w:comment>
-  <w:comment w:id="22" w:author="Michael Romano" w:date="2018-11-15T07:27:00Z" w:initials="c">
-    <w:p>
-      <w:pPr>
-        <w:pStyle w:val="CommentText"/>
-      </w:pPr>
-      <w:r>
-        <w:rPr>
-          <w:rStyle w:val="CommentReference"/>
-        </w:rPr>
-        <w:annotationRef/>
-      </w:r>
-      <w:r>
-        <w:t>This doesn’t mean that they can track faster speeds, simply that they can record movement with greater precision, i.e. 8 bit vs 16 bit resolution</w:t>
-      </w:r>
-    </w:p>
-  </w:comment>
-  <w:comment w:id="24" w:author="X Han" w:date="2018-11-14T22:57:00Z" w:initials="XH">
-    <w:p>
-      <w:pPr>
-        <w:pStyle w:val="CommentText"/>
-      </w:pPr>
-      <w:r>
-        <w:rPr>
-          <w:rStyle w:val="CommentReference"/>
-        </w:rPr>
-        <w:annotationRef/>
-      </w:r>
-      <w:r>
-        <w:t>Should we use this instead of synchronous?</w:t>
-      </w:r>
-    </w:p>
-  </w:comment>
-  <w:comment w:id="26" w:author="X Han" w:date="2018-11-14T23:00:00Z" w:initials="XH">
-    <w:p>
-      <w:pPr>
-        <w:pStyle w:val="CommentText"/>
-      </w:pPr>
-      <w:r>
-        <w:rPr>
-          <w:rStyle w:val="CommentReference"/>
-        </w:rPr>
-        <w:annotationRef/>
-      </w:r>
-      <w:r>
-        <w:t>What is this 38.9us versus 28.9us? confused.</w:t>
-      </w:r>
-    </w:p>
-  </w:comment>
-  <w:comment w:id="27" w:author="Michael Romano" w:date="2018-11-15T07:28:00Z" w:initials="c">
-    <w:p>
-      <w:pPr>
-        <w:pStyle w:val="CommentText"/>
-      </w:pPr>
-      <w:r>
-        <w:rPr>
-          <w:rStyle w:val="CommentReference"/>
-        </w:rPr>
-        <w:annotationRef/>
-      </w:r>
-      <w:r>
-        <w:t>Okay, I will specify</w:t>
-      </w:r>
-    </w:p>
-  </w:comment>
-  <w:comment w:id="28" w:author="X Han" w:date="2018-11-14T23:03:00Z" w:initials="XH">
-    <w:p>
-      <w:pPr>
-        <w:pStyle w:val="CommentText"/>
-      </w:pPr>
-      <w:r>
-        <w:rPr>
-          <w:rStyle w:val="CommentReference"/>
-        </w:rPr>
-        <w:annotationRef/>
-      </w:r>
-      <w:r>
-        <w:t>Don’t understand this.</w:t>
-      </w:r>
-    </w:p>
-  </w:comment>
-  <w:comment w:id="29" w:author="Michael Romano" w:date="2018-11-15T07:50:00Z" w:initials="c">
-    <w:p>
-      <w:pPr>
-        <w:pStyle w:val="CommentText"/>
-      </w:pPr>
-      <w:r>
-        <w:rPr>
-          <w:rStyle w:val="CommentReference"/>
-        </w:rPr>
-        <w:annotationRef/>
-      </w:r>
-      <w:r>
-        <w:t>Same script, but because each function call was more frequent I used a shorter duration “pulse” to trigger frame capture</w:t>
-      </w:r>
-    </w:p>
-  </w:comment>
-  <w:comment w:id="30" w:author="X Han" w:date="2018-11-14T23:19:00Z" w:initials="XH">
-    <w:p>
-      <w:pPr>
-        <w:pStyle w:val="CommentText"/>
-      </w:pPr>
-      <w:r>
-        <w:rPr>
-          <w:rStyle w:val="CommentReference"/>
-        </w:rPr>
-        <w:annotationRef/>
-      </w:r>
-      <w:r>
-        <w:t>This is a bad sentence. I don’t understand this sentence.</w:t>
-      </w:r>
-    </w:p>
-  </w:comment>
-  <w:comment w:id="31" w:author="X Han" w:date="2018-11-14T23:25:00Z" w:initials="XH">
-    <w:p>
-      <w:pPr>
-        <w:pStyle w:val="CommentText"/>
-      </w:pPr>
-      <w:r>
-        <w:rPr>
-          <w:rStyle w:val="CommentReference"/>
-        </w:rPr>
-        <w:annotationRef/>
-      </w:r>
-      <w:r>
-        <w:t xml:space="preserve">You need to distill a message here, instead of listing facts that no one would care. So what is the point of these latency, length etc? </w:t>
-      </w:r>
-    </w:p>
-    <w:p>
-      <w:pPr>
-        <w:pStyle w:val="CommentText"/>
-      </w:pPr>
-    </w:p>
-    <w:p>
-      <w:pPr>
-        <w:pStyle w:val="CommentText"/>
-      </w:pPr>
-    </w:p>
-    <w:p>
-      <w:pPr>
-        <w:pStyle w:val="CommentText"/>
-      </w:pPr>
-      <w:r>
-        <w:t>How about something like temporal precision, measured as onset and offset? Then duration is from onset to offset. I don’t see the big deal of using 3 paragraphs to get to the simple precision measure.</w:t>
-      </w:r>
-    </w:p>
-  </w:comment>
-  <w:comment w:id="32" w:author="X Han" w:date="2018-11-14T23:24:00Z" w:initials="XH">
-    <w:p>
-      <w:pPr>
-        <w:pStyle w:val="CommentText"/>
-      </w:pPr>
-      <w:r>
-        <w:rPr>
-          <w:rStyle w:val="CommentReference"/>
-        </w:rPr>
-        <w:annotationRef/>
-      </w:r>
-      <w:r>
-        <w:t>Ok. Either you provide data for this, or move it to discussion.</w:t>
-      </w:r>
-    </w:p>
-  </w:comment>
-  <w:comment w:id="33" w:author="X Han" w:date="2018-11-14T23:56:00Z" w:initials="XH">
+  <w:comment w:id="7" w:author="X Han" w:date="2018-11-14T23:56:00Z" w:initials="XH">
     <w:p>
       <w:pPr>
         <w:pStyle w:val="CommentText"/>
@@ -8279,22 +8132,7 @@
 <file path=word/commentsExtended.xml><?xml version="1.0" encoding="utf-8"?>
 <w15:commentsEx xmlns:wpc="http://schemas.microsoft.com/office/word/2010/wordprocessingCanvas" xmlns:mc="http://schemas.openxmlformats.org/markup-compatibility/2006" xmlns:o="urn:schemas-microsoft-com:office:office" xmlns:r="http://schemas.openxmlformats.org/officeDocument/2006/relationships" xmlns:m="http://schemas.openxmlformats.org/officeDocument/2006/math" xmlns:v="urn:schemas-microsoft-com:vml" xmlns:wp14="http://schemas.microsoft.com/office/word/2010/wordprocessingDrawing" xmlns:wp="http://schemas.openxmlformats.org/drawingml/2006/wordprocessingDrawing" xmlns:w10="urn:schemas-microsoft-com:office:word" xmlns:w="http://schemas.openxmlformats.org/wordprocessingml/2006/main" xmlns:w14="http://schemas.microsoft.com/office/word/2010/wordml" xmlns:w15="http://schemas.microsoft.com/office/word/2012/wordml" xmlns:wpg="http://schemas.microsoft.com/office/word/2010/wordprocessingGroup" xmlns:wpi="http://schemas.microsoft.com/office/word/2010/wordprocessingInk" xmlns:wne="http://schemas.microsoft.com/office/word/2006/wordml" xmlns:wps="http://schemas.microsoft.com/office/word/2010/wordprocessingShape" mc:Ignorable="w14 w15 wp14">
   <w15:commentEx w15:paraId="17ABC98A" w15:done="0"/>
-  <w15:commentEx w15:paraId="63113D90" w15:done="0"/>
-  <w15:commentEx w15:paraId="265A6EBA" w15:done="0"/>
-  <w15:commentEx w15:paraId="13DC26FE" w15:done="0"/>
-  <w15:commentEx w15:paraId="645F08CD" w15:done="0"/>
-  <w15:commentEx w15:paraId="4D5A184D" w15:paraIdParent="645F08CD" w15:done="0"/>
-  <w15:commentEx w15:paraId="554B1E6E" w15:done="0"/>
-  <w15:commentEx w15:paraId="664D7A78" w15:done="0"/>
-  <w15:commentEx w15:paraId="6EFD6AA3" w15:paraIdParent="664D7A78" w15:done="0"/>
-  <w15:commentEx w15:paraId="3E240767" w15:done="0"/>
-  <w15:commentEx w15:paraId="298F557E" w15:done="0"/>
-  <w15:commentEx w15:paraId="2E759C57" w15:done="0"/>
-  <w15:commentEx w15:paraId="5C5F2645" w15:paraIdParent="2E759C57" w15:done="0"/>
-  <w15:commentEx w15:paraId="00EDD4EC" w15:done="0"/>
-  <w15:commentEx w15:paraId="58887439" w15:paraIdParent="00EDD4EC" w15:done="0"/>
-  <w15:commentEx w15:paraId="2D123B6D" w15:done="0"/>
-  <w15:commentEx w15:paraId="3EB9B9CB" w15:done="0"/>
+  <w15:commentEx w15:paraId="6179DF32" w15:done="0"/>
   <w15:commentEx w15:paraId="364B715E" w15:done="0"/>
   <w15:commentEx w15:paraId="60E35017" w15:done="0"/>
 </w15:commentsEx>
@@ -9223,7 +9061,6 @@
   <w:style w:type="character" w:default="1" w:styleId="DefaultParagraphFont">
     <w:name w:val="Default Paragraph Font"/>
     <w:uiPriority w:val="1"/>
-    <w:semiHidden/>
     <w:unhideWhenUsed/>
   </w:style>
   <w:style w:type="table" w:default="1" w:styleId="TableNormal">
@@ -10367,7 +10204,7 @@
 </file>
 
 <file path=customXml/itemProps1.xml><?xml version="1.0" encoding="utf-8"?>
-<ds:datastoreItem xmlns:ds="http://schemas.openxmlformats.org/officeDocument/2006/customXml" ds:itemID="{5301F3C4-6520-4E9F-B76C-11358676006F}">
+<ds:datastoreItem xmlns:ds="http://schemas.openxmlformats.org/officeDocument/2006/customXml" ds:itemID="{AE06C550-9B32-4489-96D2-256505627DA4}">
   <ds:schemaRefs>
     <ds:schemaRef ds:uri="http://schemas.openxmlformats.org/officeDocument/2006/bibliography"/>
   </ds:schemaRefs>

</xml_diff>